<commit_message>
Add sections O and L
</commit_message>
<xml_diff>
--- a/1-SOLID-Concept/SOLID.docx
+++ b/1-SOLID-Concept/SOLID.docx
@@ -5,9 +5,99 @@
     <w:p>
       <w:pPr>
         <w:pStyle w:val="Heading1"/>
-      </w:pPr>
-      <w:r>
-        <w:t>SOLID</w:t>
+        <w:rPr>
+          <w:b/>
+          <w:bCs/>
+          <w:color w:val="000000" w:themeColor="text1"/>
+        </w:rPr>
+      </w:pPr>
+      <w:r>
+        <w:rPr>
+          <w:b/>
+          <w:bCs/>
+          <w:color w:val="000000" w:themeColor="text1"/>
+        </w:rPr>
+        <w:t>S</w:t>
+      </w:r>
+      <w:r>
+        <w:rPr>
+          <w:b/>
+          <w:bCs/>
+          <w:color w:val="000000" w:themeColor="text1"/>
+        </w:rPr>
+        <w:t>.</w:t>
+      </w:r>
+      <w:r>
+        <w:rPr>
+          <w:b/>
+          <w:bCs/>
+          <w:color w:val="000000" w:themeColor="text1"/>
+        </w:rPr>
+        <w:t>O</w:t>
+      </w:r>
+      <w:r>
+        <w:rPr>
+          <w:b/>
+          <w:bCs/>
+          <w:color w:val="000000" w:themeColor="text1"/>
+        </w:rPr>
+        <w:t>.</w:t>
+      </w:r>
+      <w:r>
+        <w:rPr>
+          <w:b/>
+          <w:bCs/>
+          <w:color w:val="000000" w:themeColor="text1"/>
+        </w:rPr>
+        <w:t>L</w:t>
+      </w:r>
+      <w:r>
+        <w:rPr>
+          <w:b/>
+          <w:bCs/>
+          <w:color w:val="000000" w:themeColor="text1"/>
+        </w:rPr>
+        <w:t>.</w:t>
+      </w:r>
+      <w:r>
+        <w:rPr>
+          <w:b/>
+          <w:bCs/>
+          <w:color w:val="000000" w:themeColor="text1"/>
+        </w:rPr>
+        <w:t>I</w:t>
+      </w:r>
+      <w:r>
+        <w:rPr>
+          <w:b/>
+          <w:bCs/>
+          <w:color w:val="000000" w:themeColor="text1"/>
+        </w:rPr>
+        <w:t>.</w:t>
+      </w:r>
+      <w:r>
+        <w:rPr>
+          <w:b/>
+          <w:bCs/>
+          <w:color w:val="000000" w:themeColor="text1"/>
+        </w:rPr>
+        <w:t>D</w:t>
+      </w:r>
+      <w:r>
+        <w:rPr>
+          <w:b/>
+          <w:bCs/>
+          <w:color w:val="000000" w:themeColor="text1"/>
+        </w:rPr>
+        <w:t xml:space="preserve"> – The First Five Principles of OO</w:t>
+      </w:r>
+      <w:r>
+        <w:rPr>
+          <w:b/>
+          <w:bCs/>
+          <w:color w:val="000000" w:themeColor="text1"/>
+        </w:rPr>
+        <w:t>P</w:t>
       </w:r>
     </w:p>
     <w:p>
@@ -15,7 +105,7 @@
         <w:pStyle w:val="Heading2"/>
       </w:pPr>
       <w:r>
-        <w:t>First Five OOP Principles</w:t>
+        <w:t>Five OOP Principles</w:t>
       </w:r>
     </w:p>
     <w:p>
@@ -96,9 +186,3996 @@
         <w:t>Dependency Inversion Principle</w:t>
       </w:r>
     </w:p>
+    <w:p>
+      <w:pPr>
+        <w:pStyle w:val="Heading2"/>
+        <w:pBdr>
+          <w:bottom w:val="single" w:sz="6" w:space="1" w:color="auto"/>
+        </w:pBdr>
+        <w:rPr>
+          <w:color w:val="000000" w:themeColor="text1"/>
+        </w:rPr>
+      </w:pPr>
+      <w:r>
+        <w:rPr>
+          <w:color w:val="000000" w:themeColor="text1"/>
+        </w:rPr>
+        <w:t>Single-Responsibility Principle</w:t>
+      </w:r>
+    </w:p>
+    <w:p>
+      <w:pPr>
+        <w:pStyle w:val="ListParagraph"/>
+        <w:numPr>
+          <w:ilvl w:val="0"/>
+          <w:numId w:val="6"/>
+        </w:numPr>
+      </w:pPr>
+      <w:r>
+        <w:rPr>
+          <w:noProof/>
+        </w:rPr>
+        <mc:AlternateContent>
+          <mc:Choice Requires="wps">
+            <w:drawing>
+              <wp:anchor distT="0" distB="0" distL="114300" distR="114300" simplePos="0" relativeHeight="251659264" behindDoc="1" locked="0" layoutInCell="1" allowOverlap="1" wp14:anchorId="3180C720" wp14:editId="2EAD9CAF">
+                <wp:simplePos x="0" y="0"/>
+                <wp:positionH relativeFrom="column">
+                  <wp:posOffset>495300</wp:posOffset>
+                </wp:positionH>
+                <wp:positionV relativeFrom="paragraph">
+                  <wp:posOffset>534670</wp:posOffset>
+                </wp:positionV>
+                <wp:extent cx="4914900" cy="2044700"/>
+                <wp:effectExtent l="0" t="0" r="12700" b="12700"/>
+                <wp:wrapTight wrapText="bothSides">
+                  <wp:wrapPolygon edited="0">
+                    <wp:start x="0" y="0"/>
+                    <wp:lineTo x="0" y="21600"/>
+                    <wp:lineTo x="21600" y="21600"/>
+                    <wp:lineTo x="21600" y="0"/>
+                    <wp:lineTo x="0" y="0"/>
+                  </wp:wrapPolygon>
+                </wp:wrapTight>
+                <wp:docPr id="1828069335" name="Text Box 1"/>
+                <wp:cNvGraphicFramePr/>
+                <a:graphic xmlns:a="http://schemas.openxmlformats.org/drawingml/2006/main">
+                  <a:graphicData uri="http://schemas.microsoft.com/office/word/2010/wordprocessingShape">
+                    <wps:wsp>
+                      <wps:cNvSpPr txBox="1"/>
+                      <wps:spPr>
+                        <a:xfrm>
+                          <a:off x="0" y="0"/>
+                          <a:ext cx="4914900" cy="2044700"/>
+                        </a:xfrm>
+                        <a:prstGeom prst="rect">
+                          <a:avLst/>
+                        </a:prstGeom>
+                        <a:solidFill>
+                          <a:schemeClr val="lt1"/>
+                        </a:solidFill>
+                        <a:ln w="6350">
+                          <a:solidFill>
+                            <a:prstClr val="black"/>
+                          </a:solidFill>
+                        </a:ln>
+                      </wps:spPr>
+                      <wps:txbx>
+                        <w:txbxContent>
+                          <w:p>
+                            <w:pPr>
+                              <w:rPr>
+                                <w:sz w:val="24"/>
+                                <w:szCs w:val="24"/>
+                              </w:rPr>
+                            </w:pPr>
+                            <w:r>
+                              <w:rPr>
+                                <w:sz w:val="24"/>
+                                <w:szCs w:val="24"/>
+                              </w:rPr>
+                              <w:t xml:space="preserve">x = </w:t>
+                            </w:r>
+                            <w:proofErr w:type="gramStart"/>
+                            <w:r>
+                              <w:rPr>
+                                <w:sz w:val="24"/>
+                                <w:szCs w:val="24"/>
+                              </w:rPr>
+                              <w:t>int(</w:t>
+                            </w:r>
+                            <w:proofErr w:type="gramEnd"/>
+                            <w:r>
+                              <w:rPr>
+                                <w:sz w:val="24"/>
+                                <w:szCs w:val="24"/>
+                              </w:rPr>
+                              <w:t>input('Input Length: '))</w:t>
+                            </w:r>
+                          </w:p>
+                          <w:p>
+                            <w:pPr>
+                              <w:rPr>
+                                <w:sz w:val="24"/>
+                                <w:szCs w:val="24"/>
+                              </w:rPr>
+                            </w:pPr>
+                            <w:r>
+                              <w:rPr>
+                                <w:sz w:val="24"/>
+                                <w:szCs w:val="24"/>
+                              </w:rPr>
+                              <w:t xml:space="preserve">y = </w:t>
+                            </w:r>
+                            <w:proofErr w:type="gramStart"/>
+                            <w:r>
+                              <w:rPr>
+                                <w:sz w:val="24"/>
+                                <w:szCs w:val="24"/>
+                              </w:rPr>
+                              <w:t>int(</w:t>
+                            </w:r>
+                            <w:proofErr w:type="gramEnd"/>
+                            <w:r>
+                              <w:rPr>
+                                <w:sz w:val="24"/>
+                                <w:szCs w:val="24"/>
+                              </w:rPr>
+                              <w:t>input('Input Width: '))</w:t>
+                            </w:r>
+                          </w:p>
+                          <w:p>
+                            <w:pPr>
+                              <w:rPr>
+                                <w:sz w:val="24"/>
+                                <w:szCs w:val="24"/>
+                              </w:rPr>
+                            </w:pPr>
+                            <w:r>
+                              <w:rPr>
+                                <w:sz w:val="24"/>
+                                <w:szCs w:val="24"/>
+                              </w:rPr>
+                              <w:t xml:space="preserve">z = </w:t>
+                            </w:r>
+                            <w:proofErr w:type="gramStart"/>
+                            <w:r>
+                              <w:rPr>
+                                <w:sz w:val="24"/>
+                                <w:szCs w:val="24"/>
+                              </w:rPr>
+                              <w:t>int(</w:t>
+                            </w:r>
+                            <w:proofErr w:type="gramEnd"/>
+                            <w:r>
+                              <w:rPr>
+                                <w:sz w:val="24"/>
+                                <w:szCs w:val="24"/>
+                              </w:rPr>
+                              <w:t>input('Input Height: '))</w:t>
+                            </w:r>
+                          </w:p>
+                          <w:p>
+                            <w:pPr>
+                              <w:rPr>
+                                <w:sz w:val="24"/>
+                                <w:szCs w:val="24"/>
+                              </w:rPr>
+                            </w:pPr>
+                          </w:p>
+                          <w:p>
+                            <w:pPr>
+                              <w:rPr>
+                                <w:sz w:val="24"/>
+                                <w:szCs w:val="24"/>
+                              </w:rPr>
+                            </w:pPr>
+                            <w:r>
+                              <w:rPr>
+                                <w:sz w:val="24"/>
+                                <w:szCs w:val="24"/>
+                              </w:rPr>
+                              <w:t xml:space="preserve">def </w:t>
+                            </w:r>
+                            <w:proofErr w:type="spellStart"/>
+                            <w:proofErr w:type="gramStart"/>
+                            <w:r>
+                              <w:rPr>
+                                <w:sz w:val="24"/>
+                                <w:szCs w:val="24"/>
+                              </w:rPr>
+                              <w:t>calculateVolume</w:t>
+                            </w:r>
+                            <w:proofErr w:type="spellEnd"/>
+                            <w:r>
+                              <w:rPr>
+                                <w:sz w:val="24"/>
+                                <w:szCs w:val="24"/>
+                              </w:rPr>
+                              <w:t>(</w:t>
+                            </w:r>
+                            <w:proofErr w:type="gramEnd"/>
+                            <w:r>
+                              <w:rPr>
+                                <w:sz w:val="24"/>
+                                <w:szCs w:val="24"/>
+                              </w:rPr>
+                              <w:t>length, width, height):</w:t>
+                            </w:r>
+                          </w:p>
+                          <w:p>
+                            <w:pPr>
+                              <w:rPr>
+                                <w:sz w:val="24"/>
+                                <w:szCs w:val="24"/>
+                              </w:rPr>
+                            </w:pPr>
+                            <w:r>
+                              <w:rPr>
+                                <w:sz w:val="24"/>
+                                <w:szCs w:val="24"/>
+                              </w:rPr>
+                              <w:t xml:space="preserve">    volume = length * width * height</w:t>
+                            </w:r>
+                          </w:p>
+                          <w:p>
+                            <w:pPr>
+                              <w:rPr>
+                                <w:sz w:val="24"/>
+                                <w:szCs w:val="24"/>
+                              </w:rPr>
+                            </w:pPr>
+                            <w:r>
+                              <w:rPr>
+                                <w:sz w:val="24"/>
+                                <w:szCs w:val="24"/>
+                              </w:rPr>
+                              <w:t xml:space="preserve">    return 'Volume: ' + str(volume)</w:t>
+                            </w:r>
+                          </w:p>
+                          <w:p>
+                            <w:pPr>
+                              <w:rPr>
+                                <w:sz w:val="24"/>
+                                <w:szCs w:val="24"/>
+                              </w:rPr>
+                            </w:pPr>
+                          </w:p>
+                        </w:txbxContent>
+                      </wps:txbx>
+                      <wps:bodyPr rot="0" spcFirstLastPara="0" vertOverflow="overflow" horzOverflow="overflow" vert="horz" wrap="square" lIns="91440" tIns="45720" rIns="91440" bIns="45720" numCol="1" spcCol="0" rtlCol="0" fromWordArt="0" anchor="t" anchorCtr="0" forceAA="0" compatLnSpc="1">
+                        <a:prstTxWarp prst="textNoShape">
+                          <a:avLst/>
+                        </a:prstTxWarp>
+                        <a:noAutofit/>
+                      </wps:bodyPr>
+                    </wps:wsp>
+                  </a:graphicData>
+                </a:graphic>
+                <wp14:sizeRelH relativeFrom="margin">
+                  <wp14:pctWidth>0</wp14:pctWidth>
+                </wp14:sizeRelH>
+                <wp14:sizeRelV relativeFrom="margin">
+                  <wp14:pctHeight>0</wp14:pctHeight>
+                </wp14:sizeRelV>
+              </wp:anchor>
+            </w:drawing>
+          </mc:Choice>
+          <mc:Fallback>
+            <w:pict>
+              <v:shapetype w14:anchorId="3180C720" id="_x0000_t202" coordsize="21600,21600" o:spt="202" path="m,l,21600r21600,l21600,xe">
+                <v:stroke joinstyle="miter"/>
+                <v:path gradientshapeok="t" o:connecttype="rect"/>
+              </v:shapetype>
+              <v:shape id="Text Box 1" o:spid="_x0000_s1026" type="#_x0000_t202" style="position:absolute;left:0;text-align:left;margin-left:39pt;margin-top:42.1pt;width:387pt;height:161pt;z-index:-251657216;visibility:visible;mso-wrap-style:square;mso-width-percent:0;mso-height-percent:0;mso-wrap-distance-left:9pt;mso-wrap-distance-top:0;mso-wrap-distance-right:9pt;mso-wrap-distance-bottom:0;mso-position-horizontal:absolute;mso-position-horizontal-relative:text;mso-position-vertical:absolute;mso-position-vertical-relative:text;mso-width-percent:0;mso-height-percent:0;mso-width-relative:margin;mso-height-relative:margin;v-text-anchor:top" o:gfxdata="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" fillcolor="white [3201]" strokeweight=".5pt">
+                <v:textbox>
+                  <w:txbxContent>
+                    <w:p>
+                      <w:pPr>
+                        <w:rPr>
+                          <w:sz w:val="24"/>
+                          <w:szCs w:val="24"/>
+                        </w:rPr>
+                      </w:pPr>
+                      <w:r>
+                        <w:rPr>
+                          <w:sz w:val="24"/>
+                          <w:szCs w:val="24"/>
+                        </w:rPr>
+                        <w:t xml:space="preserve">x = </w:t>
+                      </w:r>
+                      <w:proofErr w:type="gramStart"/>
+                      <w:r>
+                        <w:rPr>
+                          <w:sz w:val="24"/>
+                          <w:szCs w:val="24"/>
+                        </w:rPr>
+                        <w:t>int(</w:t>
+                      </w:r>
+                      <w:proofErr w:type="gramEnd"/>
+                      <w:r>
+                        <w:rPr>
+                          <w:sz w:val="24"/>
+                          <w:szCs w:val="24"/>
+                        </w:rPr>
+                        <w:t>input('Input Length: '))</w:t>
+                      </w:r>
+                    </w:p>
+                    <w:p>
+                      <w:pPr>
+                        <w:rPr>
+                          <w:sz w:val="24"/>
+                          <w:szCs w:val="24"/>
+                        </w:rPr>
+                      </w:pPr>
+                      <w:r>
+                        <w:rPr>
+                          <w:sz w:val="24"/>
+                          <w:szCs w:val="24"/>
+                        </w:rPr>
+                        <w:t xml:space="preserve">y = </w:t>
+                      </w:r>
+                      <w:proofErr w:type="gramStart"/>
+                      <w:r>
+                        <w:rPr>
+                          <w:sz w:val="24"/>
+                          <w:szCs w:val="24"/>
+                        </w:rPr>
+                        <w:t>int(</w:t>
+                      </w:r>
+                      <w:proofErr w:type="gramEnd"/>
+                      <w:r>
+                        <w:rPr>
+                          <w:sz w:val="24"/>
+                          <w:szCs w:val="24"/>
+                        </w:rPr>
+                        <w:t>input('Input Width: '))</w:t>
+                      </w:r>
+                    </w:p>
+                    <w:p>
+                      <w:pPr>
+                        <w:rPr>
+                          <w:sz w:val="24"/>
+                          <w:szCs w:val="24"/>
+                        </w:rPr>
+                      </w:pPr>
+                      <w:r>
+                        <w:rPr>
+                          <w:sz w:val="24"/>
+                          <w:szCs w:val="24"/>
+                        </w:rPr>
+                        <w:t xml:space="preserve">z = </w:t>
+                      </w:r>
+                      <w:proofErr w:type="gramStart"/>
+                      <w:r>
+                        <w:rPr>
+                          <w:sz w:val="24"/>
+                          <w:szCs w:val="24"/>
+                        </w:rPr>
+                        <w:t>int(</w:t>
+                      </w:r>
+                      <w:proofErr w:type="gramEnd"/>
+                      <w:r>
+                        <w:rPr>
+                          <w:sz w:val="24"/>
+                          <w:szCs w:val="24"/>
+                        </w:rPr>
+                        <w:t>input('Input Height: '))</w:t>
+                      </w:r>
+                    </w:p>
+                    <w:p>
+                      <w:pPr>
+                        <w:rPr>
+                          <w:sz w:val="24"/>
+                          <w:szCs w:val="24"/>
+                        </w:rPr>
+                      </w:pPr>
+                    </w:p>
+                    <w:p>
+                      <w:pPr>
+                        <w:rPr>
+                          <w:sz w:val="24"/>
+                          <w:szCs w:val="24"/>
+                        </w:rPr>
+                      </w:pPr>
+                      <w:r>
+                        <w:rPr>
+                          <w:sz w:val="24"/>
+                          <w:szCs w:val="24"/>
+                        </w:rPr>
+                        <w:t xml:space="preserve">def </w:t>
+                      </w:r>
+                      <w:proofErr w:type="spellStart"/>
+                      <w:proofErr w:type="gramStart"/>
+                      <w:r>
+                        <w:rPr>
+                          <w:sz w:val="24"/>
+                          <w:szCs w:val="24"/>
+                        </w:rPr>
+                        <w:t>calculateVolume</w:t>
+                      </w:r>
+                      <w:proofErr w:type="spellEnd"/>
+                      <w:r>
+                        <w:rPr>
+                          <w:sz w:val="24"/>
+                          <w:szCs w:val="24"/>
+                        </w:rPr>
+                        <w:t>(</w:t>
+                      </w:r>
+                      <w:proofErr w:type="gramEnd"/>
+                      <w:r>
+                        <w:rPr>
+                          <w:sz w:val="24"/>
+                          <w:szCs w:val="24"/>
+                        </w:rPr>
+                        <w:t>length, width, height):</w:t>
+                      </w:r>
+                    </w:p>
+                    <w:p>
+                      <w:pPr>
+                        <w:rPr>
+                          <w:sz w:val="24"/>
+                          <w:szCs w:val="24"/>
+                        </w:rPr>
+                      </w:pPr>
+                      <w:r>
+                        <w:rPr>
+                          <w:sz w:val="24"/>
+                          <w:szCs w:val="24"/>
+                        </w:rPr>
+                        <w:t xml:space="preserve">    volume = length * width * height</w:t>
+                      </w:r>
+                    </w:p>
+                    <w:p>
+                      <w:pPr>
+                        <w:rPr>
+                          <w:sz w:val="24"/>
+                          <w:szCs w:val="24"/>
+                        </w:rPr>
+                      </w:pPr>
+                      <w:r>
+                        <w:rPr>
+                          <w:sz w:val="24"/>
+                          <w:szCs w:val="24"/>
+                        </w:rPr>
+                        <w:t xml:space="preserve">    return 'Volume: ' + str(volume)</w:t>
+                      </w:r>
+                    </w:p>
+                    <w:p>
+                      <w:pPr>
+                        <w:rPr>
+                          <w:sz w:val="24"/>
+                          <w:szCs w:val="24"/>
+                        </w:rPr>
+                      </w:pPr>
+                    </w:p>
+                  </w:txbxContent>
+                </v:textbox>
+                <w10:wrap type="tight"/>
+              </v:shape>
+            </w:pict>
+          </mc:Fallback>
+        </mc:AlternateContent>
+      </w:r>
+      <w:r>
+        <w:t xml:space="preserve">Every function should only have a single reason to change. </w:t>
+      </w:r>
+      <w:r>
+        <w:rPr>
+          <w:b/>
+          <w:bCs/>
+          <w:i/>
+          <w:iCs/>
+        </w:rPr>
+        <w:t>A function should only have a single job to do</w:t>
+      </w:r>
+    </w:p>
     <w:p/>
+    <w:p/>
+    <w:p/>
+    <w:p/>
+    <w:p/>
+    <w:p/>
+    <w:p/>
+    <w:p/>
+    <w:p>
+      <w:pPr>
+        <w:rPr>
+          <w:rFonts w:asciiTheme="majorHAnsi" w:eastAsiaTheme="majorEastAsia" w:hAnsiTheme="majorHAnsi" w:cstheme="majorBidi"/>
+          <w:b/>
+          <w:color w:val="000000" w:themeColor="text1"/>
+          <w:szCs w:val="26"/>
+        </w:rPr>
+      </w:pPr>
+      <w:r>
+        <w:rPr>
+          <w:color w:val="000000" w:themeColor="text1"/>
+        </w:rPr>
+        <w:br w:type="page"/>
+      </w:r>
+    </w:p>
+    <w:p>
+      <w:pPr>
+        <w:pStyle w:val="Heading2"/>
+        <w:pBdr>
+          <w:bottom w:val="single" w:sz="6" w:space="1" w:color="auto"/>
+        </w:pBdr>
+        <w:rPr>
+          <w:color w:val="000000" w:themeColor="text1"/>
+        </w:rPr>
+      </w:pPr>
+      <w:r>
+        <w:rPr>
+          <w:color w:val="000000" w:themeColor="text1"/>
+        </w:rPr>
+        <w:lastRenderedPageBreak/>
+        <w:t>Open-Closed</w:t>
+      </w:r>
+      <w:r>
+        <w:rPr>
+          <w:color w:val="000000" w:themeColor="text1"/>
+        </w:rPr>
+        <w:t xml:space="preserve"> Principle</w:t>
+      </w:r>
+    </w:p>
+    <w:p>
+      <w:pPr>
+        <w:pStyle w:val="ListParagraph"/>
+        <w:numPr>
+          <w:ilvl w:val="0"/>
+          <w:numId w:val="6"/>
+        </w:numPr>
+      </w:pPr>
+      <w:r>
+        <w:t xml:space="preserve">Objects should be open for </w:t>
+      </w:r>
+      <w:proofErr w:type="gramStart"/>
+      <w:r>
+        <w:t>extension, but</w:t>
+      </w:r>
+      <w:proofErr w:type="gramEnd"/>
+      <w:r>
+        <w:t xml:space="preserve"> closed for modification. </w:t>
+      </w:r>
+      <w:r>
+        <w:rPr>
+          <w:b/>
+          <w:bCs/>
+          <w:i/>
+          <w:iCs/>
+        </w:rPr>
+        <w:t>A class should be extendable without modifying the class itself</w:t>
+      </w:r>
+      <w:r>
+        <w:rPr>
+          <w:b/>
+          <w:bCs/>
+          <w:i/>
+          <w:iCs/>
+        </w:rPr>
+        <w:t xml:space="preserve"> </w:t>
+      </w:r>
+    </w:p>
+    <w:p>
+      <w:pPr>
+        <w:pStyle w:val="ListParagraph"/>
+        <w:numPr>
+          <w:ilvl w:val="1"/>
+          <w:numId w:val="6"/>
+        </w:numPr>
+      </w:pPr>
+      <w:r>
+        <w:rPr>
+          <w:lang w:val="en-CA"/>
+        </w:rPr>
+        <w:t>M</w:t>
+      </w:r>
+      <w:r>
+        <w:rPr>
+          <w:lang w:val="en-CA"/>
+        </w:rPr>
+        <w:t>akes your code easier to update, test, and understand.</w:t>
+      </w:r>
+    </w:p>
+    <w:p>
+      <w:pPr>
+        <w:pStyle w:val="ListParagraph"/>
+        <w:numPr>
+          <w:ilvl w:val="2"/>
+          <w:numId w:val="6"/>
+        </w:numPr>
+        <w:rPr>
+          <w:i/>
+          <w:iCs/>
+        </w:rPr>
+      </w:pPr>
+      <w:r>
+        <w:rPr>
+          <w:i/>
+          <w:iCs/>
+        </w:rPr>
+        <w:t xml:space="preserve">Imagine you have a box of crayons. You want to add new colors to your collection, but you don't want to mess up or change the crayons already inside the box. Instead, you just add new crayons </w:t>
+      </w:r>
+      <w:r>
+        <w:rPr>
+          <w:b/>
+          <w:bCs/>
+          <w:i/>
+          <w:iCs/>
+        </w:rPr>
+        <w:t>without modifying the old ones</w:t>
+      </w:r>
+      <w:r>
+        <w:rPr>
+          <w:i/>
+          <w:iCs/>
+        </w:rPr>
+        <w:t>.</w:t>
+      </w:r>
+    </w:p>
+    <w:p>
+      <w:pPr>
+        <w:pStyle w:val="ListParagraph"/>
+        <w:numPr>
+          <w:ilvl w:val="1"/>
+          <w:numId w:val="6"/>
+        </w:numPr>
+        <w:rPr>
+          <w:i/>
+          <w:iCs/>
+        </w:rPr>
+      </w:pPr>
+      <w:r>
+        <w:rPr>
+          <w:b/>
+          <w:bCs/>
+        </w:rPr>
+        <w:t xml:space="preserve">WHY: </w:t>
+      </w:r>
+      <w:r>
+        <w:t>M</w:t>
+      </w:r>
+      <w:r>
+        <w:t>akes code easier to update, test, and understand</w:t>
+      </w:r>
+    </w:p>
+    <w:p>
+      <w:pPr>
+        <w:rPr>
+          <w:i/>
+          <w:iCs/>
+        </w:rPr>
+      </w:pPr>
+    </w:p>
+    <w:p>
+      <w:pPr>
+        <w:pStyle w:val="ListParagraph"/>
+        <w:numPr>
+          <w:ilvl w:val="0"/>
+          <w:numId w:val="6"/>
+        </w:numPr>
+        <w:rPr>
+          <w:lang w:val="en-CA"/>
+        </w:rPr>
+      </w:pPr>
+      <w:r>
+        <w:rPr>
+          <w:b/>
+          <w:bCs/>
+          <w:lang w:val="en-CA"/>
+        </w:rPr>
+        <w:t>Open</w:t>
+      </w:r>
+      <w:r>
+        <w:rPr>
+          <w:lang w:val="en-CA"/>
+        </w:rPr>
+        <w:t xml:space="preserve"> means you can add new things, like new features or behaviors, without any trouble.</w:t>
+      </w:r>
+    </w:p>
+    <w:p>
+      <w:pPr>
+        <w:pStyle w:val="ListParagraph"/>
+        <w:numPr>
+          <w:ilvl w:val="0"/>
+          <w:numId w:val="6"/>
+        </w:numPr>
+      </w:pPr>
+      <w:r>
+        <w:rPr>
+          <w:b/>
+          <w:bCs/>
+          <w:lang w:val="en-CA"/>
+        </w:rPr>
+        <w:t>Closed</w:t>
+      </w:r>
+      <w:r>
+        <w:rPr>
+          <w:lang w:val="en-CA"/>
+        </w:rPr>
+        <w:t xml:space="preserve"> means you shouldn't change the existing code to make those new features work.</w:t>
+      </w:r>
+    </w:p>
+    <w:p>
+      <w:pPr>
+        <w:pStyle w:val="ListParagraph"/>
+        <w:rPr>
+          <w:lang w:val="en-CA"/>
+        </w:rPr>
+      </w:pPr>
+    </w:p>
+    <w:p>
+      <w:pPr>
+        <w:pStyle w:val="ListParagraph"/>
+        <w:numPr>
+          <w:ilvl w:val="0"/>
+          <w:numId w:val="6"/>
+        </w:numPr>
+        <w:rPr>
+          <w:lang w:val="en-CA"/>
+        </w:rPr>
+      </w:pPr>
+      <w:r>
+        <w:rPr>
+          <w:lang w:val="en-CA"/>
+        </w:rPr>
+        <w:t>For example:</w:t>
+      </w:r>
+    </w:p>
+    <w:p>
+      <w:pPr>
+        <w:pStyle w:val="ListParagraph"/>
+        <w:numPr>
+          <w:ilvl w:val="1"/>
+          <w:numId w:val="6"/>
+        </w:numPr>
+        <w:rPr>
+          <w:lang w:val="en-CA"/>
+        </w:rPr>
+      </w:pPr>
+      <w:r>
+        <w:rPr>
+          <w:lang w:val="en-CA"/>
+        </w:rPr>
+        <w:t xml:space="preserve">A drawing app supports circles and squares. If you want to add triangles, you </w:t>
+      </w:r>
+      <w:r>
+        <w:rPr>
+          <w:b/>
+          <w:bCs/>
+          <w:lang w:val="en-CA"/>
+        </w:rPr>
+        <w:t>don't modify the circle and square code</w:t>
+      </w:r>
+      <w:r>
+        <w:rPr>
+          <w:lang w:val="en-CA"/>
+        </w:rPr>
+        <w:t>. You just add a new triangle class that follows the same rules as the others.</w:t>
+      </w:r>
+    </w:p>
+    <w:p>
+      <w:pPr>
+        <w:pStyle w:val="ListParagraph"/>
+        <w:numPr>
+          <w:ilvl w:val="1"/>
+          <w:numId w:val="6"/>
+        </w:numPr>
+        <w:rPr>
+          <w:lang w:val="en-CA"/>
+        </w:rPr>
+      </w:pPr>
+      <w:r>
+        <w:rPr>
+          <w:lang w:val="en-CA"/>
+        </w:rPr>
+        <w:t>This way, your old shapes still work, and your app now supports triangles too!</w:t>
+      </w:r>
+    </w:p>
+    <w:p>
+      <w:pPr>
+        <w:pStyle w:val="ListParagraph"/>
+        <w:numPr>
+          <w:ilvl w:val="0"/>
+          <w:numId w:val="6"/>
+        </w:numPr>
+      </w:pPr>
+    </w:p>
+    <w:p/>
+    <w:p>
+      <w:pPr>
+        <w:ind w:left="5760"/>
+        <w:rPr>
+          <w:color w:val="000000" w:themeColor="text1"/>
+        </w:rPr>
+      </w:pPr>
+    </w:p>
+    <w:p>
+      <w:pPr>
+        <w:ind w:left="5760"/>
+        <w:rPr>
+          <w:color w:val="000000" w:themeColor="text1"/>
+        </w:rPr>
+      </w:pPr>
+    </w:p>
+    <w:p>
+      <w:pPr>
+        <w:ind w:left="5760"/>
+        <w:rPr>
+          <w:color w:val="000000" w:themeColor="text1"/>
+        </w:rPr>
+      </w:pPr>
+    </w:p>
+    <w:p>
+      <w:pPr>
+        <w:ind w:left="5760"/>
+        <w:rPr>
+          <w:color w:val="000000" w:themeColor="text1"/>
+        </w:rPr>
+      </w:pPr>
+    </w:p>
+    <w:p>
+      <w:pPr>
+        <w:ind w:left="5760"/>
+        <w:rPr>
+          <w:color w:val="000000" w:themeColor="text1"/>
+        </w:rPr>
+      </w:pPr>
+    </w:p>
+    <w:p>
+      <w:pPr>
+        <w:ind w:left="5760"/>
+        <w:rPr>
+          <w:color w:val="000000" w:themeColor="text1"/>
+        </w:rPr>
+      </w:pPr>
+    </w:p>
+    <w:p>
+      <w:pPr>
+        <w:ind w:left="5760"/>
+        <w:rPr>
+          <w:color w:val="000000" w:themeColor="text1"/>
+        </w:rPr>
+      </w:pPr>
+    </w:p>
+    <w:p>
+      <w:pPr>
+        <w:ind w:left="5760"/>
+        <w:rPr>
+          <w:color w:val="000000" w:themeColor="text1"/>
+        </w:rPr>
+      </w:pPr>
+    </w:p>
+    <w:p>
+      <w:pPr>
+        <w:ind w:left="5760"/>
+        <w:rPr>
+          <w:color w:val="000000" w:themeColor="text1"/>
+        </w:rPr>
+      </w:pPr>
+      <w:r>
+        <w:rPr>
+          <w:noProof/>
+          <w:color w:val="000000" w:themeColor="text1"/>
+        </w:rPr>
+        <mc:AlternateContent>
+          <mc:Choice Requires="wps">
+            <w:drawing>
+              <wp:anchor distT="0" distB="0" distL="114300" distR="114300" simplePos="0" relativeHeight="251661312" behindDoc="0" locked="0" layoutInCell="1" allowOverlap="1" wp14:anchorId="0435BFBE" wp14:editId="3568F024">
+                <wp:simplePos x="0" y="0"/>
+                <wp:positionH relativeFrom="column">
+                  <wp:posOffset>-330200</wp:posOffset>
+                </wp:positionH>
+                <wp:positionV relativeFrom="paragraph">
+                  <wp:posOffset>-88900</wp:posOffset>
+                </wp:positionV>
+                <wp:extent cx="6591300" cy="6578600"/>
+                <wp:effectExtent l="0" t="0" r="12700" b="12700"/>
+                <wp:wrapNone/>
+                <wp:docPr id="1578478845" name="Text Box 3"/>
+                <wp:cNvGraphicFramePr/>
+                <a:graphic xmlns:a="http://schemas.openxmlformats.org/drawingml/2006/main">
+                  <a:graphicData uri="http://schemas.microsoft.com/office/word/2010/wordprocessingShape">
+                    <wps:wsp>
+                      <wps:cNvSpPr txBox="1"/>
+                      <wps:spPr>
+                        <a:xfrm>
+                          <a:off x="0" y="0"/>
+                          <a:ext cx="6591300" cy="6578600"/>
+                        </a:xfrm>
+                        <a:prstGeom prst="rect">
+                          <a:avLst/>
+                        </a:prstGeom>
+                        <a:solidFill>
+                          <a:schemeClr val="lt1"/>
+                        </a:solidFill>
+                        <a:ln w="6350">
+                          <a:solidFill>
+                            <a:prstClr val="black"/>
+                          </a:solidFill>
+                        </a:ln>
+                      </wps:spPr>
+                      <wps:txbx>
+                        <w:txbxContent>
+                          <w:p>
+                            <w:pPr>
+                              <w:spacing w:after="0" w:line="240" w:lineRule="auto"/>
+                              <w:rPr>
+                                <w:sz w:val="16"/>
+                                <w:szCs w:val="16"/>
+                              </w:rPr>
+                            </w:pPr>
+                            <w:r>
+                              <w:rPr>
+                                <w:sz w:val="16"/>
+                                <w:szCs w:val="16"/>
+                              </w:rPr>
+                              <w:t xml:space="preserve">from </w:t>
+                            </w:r>
+                            <w:proofErr w:type="spellStart"/>
+                            <w:r>
+                              <w:rPr>
+                                <w:sz w:val="16"/>
+                                <w:szCs w:val="16"/>
+                              </w:rPr>
+                              <w:t>abc</w:t>
+                            </w:r>
+                            <w:proofErr w:type="spellEnd"/>
+                            <w:r>
+                              <w:rPr>
+                                <w:sz w:val="16"/>
+                                <w:szCs w:val="16"/>
+                              </w:rPr>
+                              <w:t xml:space="preserve"> import ABC, </w:t>
+                            </w:r>
+                            <w:proofErr w:type="spellStart"/>
+                            <w:r>
+                              <w:rPr>
+                                <w:sz w:val="16"/>
+                                <w:szCs w:val="16"/>
+                              </w:rPr>
+                              <w:t>abstractmethod</w:t>
+                            </w:r>
+                            <w:proofErr w:type="spellEnd"/>
+                          </w:p>
+                          <w:p>
+                            <w:pPr>
+                              <w:spacing w:after="0" w:line="240" w:lineRule="auto"/>
+                              <w:rPr>
+                                <w:sz w:val="16"/>
+                                <w:szCs w:val="16"/>
+                              </w:rPr>
+                            </w:pPr>
+                          </w:p>
+                          <w:p>
+                            <w:pPr>
+                              <w:spacing w:after="0" w:line="240" w:lineRule="auto"/>
+                              <w:rPr>
+                                <w:sz w:val="16"/>
+                                <w:szCs w:val="16"/>
+                              </w:rPr>
+                            </w:pPr>
+                            <w:r>
+                              <w:rPr>
+                                <w:sz w:val="16"/>
+                                <w:szCs w:val="16"/>
+                              </w:rPr>
+                              <w:t xml:space="preserve"># Define the </w:t>
+                            </w:r>
+                            <w:proofErr w:type="spellStart"/>
+                            <w:r>
+                              <w:rPr>
+                                <w:sz w:val="16"/>
+                                <w:szCs w:val="16"/>
+                              </w:rPr>
+                              <w:t>ShapeInterface</w:t>
+                            </w:r>
+                            <w:proofErr w:type="spellEnd"/>
+                          </w:p>
+                          <w:p>
+                            <w:pPr>
+                              <w:spacing w:after="0" w:line="240" w:lineRule="auto"/>
+                              <w:rPr>
+                                <w:sz w:val="16"/>
+                                <w:szCs w:val="16"/>
+                              </w:rPr>
+                            </w:pPr>
+                            <w:r>
+                              <w:rPr>
+                                <w:sz w:val="16"/>
+                                <w:szCs w:val="16"/>
+                              </w:rPr>
+                              <w:t xml:space="preserve">class </w:t>
+                            </w:r>
+                            <w:proofErr w:type="spellStart"/>
+                            <w:proofErr w:type="gramStart"/>
+                            <w:r>
+                              <w:rPr>
+                                <w:sz w:val="16"/>
+                                <w:szCs w:val="16"/>
+                              </w:rPr>
+                              <w:t>ShapeInterface</w:t>
+                            </w:r>
+                            <w:proofErr w:type="spellEnd"/>
+                            <w:r>
+                              <w:rPr>
+                                <w:sz w:val="16"/>
+                                <w:szCs w:val="16"/>
+                              </w:rPr>
+                              <w:t>(</w:t>
+                            </w:r>
+                            <w:proofErr w:type="gramEnd"/>
+                            <w:r>
+                              <w:rPr>
+                                <w:sz w:val="16"/>
+                                <w:szCs w:val="16"/>
+                              </w:rPr>
+                              <w:t>ABC):</w:t>
+                            </w:r>
+                          </w:p>
+                          <w:p>
+                            <w:pPr>
+                              <w:spacing w:after="0" w:line="240" w:lineRule="auto"/>
+                              <w:rPr>
+                                <w:sz w:val="16"/>
+                                <w:szCs w:val="16"/>
+                              </w:rPr>
+                            </w:pPr>
+                            <w:r>
+                              <w:rPr>
+                                <w:sz w:val="16"/>
+                                <w:szCs w:val="16"/>
+                              </w:rPr>
+                              <w:t xml:space="preserve">    @abstractmethod</w:t>
+                            </w:r>
+                          </w:p>
+                          <w:p>
+                            <w:pPr>
+                              <w:spacing w:after="0" w:line="240" w:lineRule="auto"/>
+                              <w:rPr>
+                                <w:sz w:val="16"/>
+                                <w:szCs w:val="16"/>
+                              </w:rPr>
+                            </w:pPr>
+                            <w:r>
+                              <w:rPr>
+                                <w:sz w:val="16"/>
+                                <w:szCs w:val="16"/>
+                              </w:rPr>
+                              <w:t xml:space="preserve">    def area(self):</w:t>
+                            </w:r>
+                          </w:p>
+                          <w:p>
+                            <w:pPr>
+                              <w:spacing w:after="0" w:line="240" w:lineRule="auto"/>
+                              <w:rPr>
+                                <w:sz w:val="16"/>
+                                <w:szCs w:val="16"/>
+                              </w:rPr>
+                            </w:pPr>
+                            <w:r>
+                              <w:rPr>
+                                <w:sz w:val="16"/>
+                                <w:szCs w:val="16"/>
+                              </w:rPr>
+                              <w:t xml:space="preserve">        pass</w:t>
+                            </w:r>
+                          </w:p>
+                          <w:p>
+                            <w:pPr>
+                              <w:spacing w:after="0" w:line="240" w:lineRule="auto"/>
+                              <w:rPr>
+                                <w:sz w:val="16"/>
+                                <w:szCs w:val="16"/>
+                              </w:rPr>
+                            </w:pPr>
+                          </w:p>
+                          <w:p>
+                            <w:pPr>
+                              <w:spacing w:after="0" w:line="240" w:lineRule="auto"/>
+                              <w:rPr>
+                                <w:sz w:val="16"/>
+                                <w:szCs w:val="16"/>
+                              </w:rPr>
+                            </w:pPr>
+                            <w:r>
+                              <w:rPr>
+                                <w:sz w:val="16"/>
+                                <w:szCs w:val="16"/>
+                              </w:rPr>
+                              <w:t># Custom exception for invalid shapes</w:t>
+                            </w:r>
+                          </w:p>
+                          <w:p>
+                            <w:pPr>
+                              <w:spacing w:after="0" w:line="240" w:lineRule="auto"/>
+                              <w:rPr>
+                                <w:sz w:val="16"/>
+                                <w:szCs w:val="16"/>
+                              </w:rPr>
+                            </w:pPr>
+                            <w:r>
+                              <w:rPr>
+                                <w:sz w:val="16"/>
+                                <w:szCs w:val="16"/>
+                              </w:rPr>
+                              <w:t xml:space="preserve">class </w:t>
+                            </w:r>
+                            <w:proofErr w:type="spellStart"/>
+                            <w:proofErr w:type="gramStart"/>
+                            <w:r>
+                              <w:rPr>
+                                <w:sz w:val="16"/>
+                                <w:szCs w:val="16"/>
+                              </w:rPr>
+                              <w:t>AreaCalculatorInvalidShapeException</w:t>
+                            </w:r>
+                            <w:proofErr w:type="spellEnd"/>
+                            <w:r>
+                              <w:rPr>
+                                <w:sz w:val="16"/>
+                                <w:szCs w:val="16"/>
+                              </w:rPr>
+                              <w:t>(</w:t>
+                            </w:r>
+                            <w:proofErr w:type="gramEnd"/>
+                            <w:r>
+                              <w:rPr>
+                                <w:sz w:val="16"/>
+                                <w:szCs w:val="16"/>
+                              </w:rPr>
+                              <w:t>Exception):</w:t>
+                            </w:r>
+                          </w:p>
+                          <w:p>
+                            <w:pPr>
+                              <w:spacing w:after="0" w:line="240" w:lineRule="auto"/>
+                              <w:rPr>
+                                <w:sz w:val="16"/>
+                                <w:szCs w:val="16"/>
+                              </w:rPr>
+                            </w:pPr>
+                            <w:r>
+                              <w:rPr>
+                                <w:sz w:val="16"/>
+                                <w:szCs w:val="16"/>
+                              </w:rPr>
+                              <w:t xml:space="preserve">    pass</w:t>
+                            </w:r>
+                          </w:p>
+                          <w:p>
+                            <w:pPr>
+                              <w:spacing w:after="0" w:line="240" w:lineRule="auto"/>
+                              <w:rPr>
+                                <w:sz w:val="16"/>
+                                <w:szCs w:val="16"/>
+                              </w:rPr>
+                            </w:pPr>
+                          </w:p>
+                          <w:p>
+                            <w:pPr>
+                              <w:spacing w:after="0" w:line="240" w:lineRule="auto"/>
+                              <w:rPr>
+                                <w:sz w:val="16"/>
+                                <w:szCs w:val="16"/>
+                              </w:rPr>
+                            </w:pPr>
+                            <w:r>
+                              <w:rPr>
+                                <w:sz w:val="16"/>
+                                <w:szCs w:val="16"/>
+                              </w:rPr>
+                              <w:t xml:space="preserve"># </w:t>
+                            </w:r>
+                            <w:proofErr w:type="spellStart"/>
+                            <w:r>
+                              <w:rPr>
+                                <w:b/>
+                                <w:bCs/>
+                                <w:sz w:val="16"/>
+                                <w:szCs w:val="16"/>
+                              </w:rPr>
+                              <w:t>AreaCalculator</w:t>
+                            </w:r>
+                            <w:proofErr w:type="spellEnd"/>
+                            <w:r>
+                              <w:rPr>
+                                <w:sz w:val="16"/>
+                                <w:szCs w:val="16"/>
+                              </w:rPr>
+                              <w:t xml:space="preserve"> </w:t>
+                            </w:r>
+                            <w:r>
+                              <w:rPr>
+                                <w:b/>
+                                <w:bCs/>
+                                <w:sz w:val="16"/>
+                                <w:szCs w:val="16"/>
+                              </w:rPr>
+                              <w:t>class</w:t>
+                            </w:r>
+                          </w:p>
+                          <w:p>
+                            <w:pPr>
+                              <w:spacing w:after="0" w:line="240" w:lineRule="auto"/>
+                              <w:rPr>
+                                <w:sz w:val="16"/>
+                                <w:szCs w:val="16"/>
+                              </w:rPr>
+                            </w:pPr>
+                            <w:r>
+                              <w:rPr>
+                                <w:sz w:val="16"/>
+                                <w:szCs w:val="16"/>
+                              </w:rPr>
+                              <w:t xml:space="preserve">class </w:t>
+                            </w:r>
+                            <w:proofErr w:type="spellStart"/>
+                            <w:r>
+                              <w:rPr>
+                                <w:sz w:val="16"/>
+                                <w:szCs w:val="16"/>
+                              </w:rPr>
+                              <w:t>AreaCalculator</w:t>
+                            </w:r>
+                            <w:proofErr w:type="spellEnd"/>
+                            <w:r>
+                              <w:rPr>
+                                <w:sz w:val="16"/>
+                                <w:szCs w:val="16"/>
+                              </w:rPr>
+                              <w:t>:</w:t>
+                            </w:r>
+                          </w:p>
+                          <w:p>
+                            <w:pPr>
+                              <w:spacing w:after="0" w:line="240" w:lineRule="auto"/>
+                              <w:rPr>
+                                <w:sz w:val="16"/>
+                                <w:szCs w:val="16"/>
+                              </w:rPr>
+                            </w:pPr>
+                            <w:r>
+                              <w:rPr>
+                                <w:sz w:val="16"/>
+                                <w:szCs w:val="16"/>
+                              </w:rPr>
+                              <w:t xml:space="preserve">    def __</w:t>
+                            </w:r>
+                            <w:proofErr w:type="spellStart"/>
+                            <w:r>
+                              <w:rPr>
+                                <w:sz w:val="16"/>
+                                <w:szCs w:val="16"/>
+                              </w:rPr>
+                              <w:t>init</w:t>
+                            </w:r>
+                            <w:proofErr w:type="spellEnd"/>
+                            <w:r>
+                              <w:rPr>
+                                <w:sz w:val="16"/>
+                                <w:szCs w:val="16"/>
+                              </w:rPr>
+                              <w:t>_</w:t>
+                            </w:r>
+                            <w:proofErr w:type="gramStart"/>
+                            <w:r>
+                              <w:rPr>
+                                <w:sz w:val="16"/>
+                                <w:szCs w:val="16"/>
+                              </w:rPr>
+                              <w:t>_(</w:t>
+                            </w:r>
+                            <w:proofErr w:type="gramEnd"/>
+                            <w:r>
+                              <w:rPr>
+                                <w:sz w:val="16"/>
+                                <w:szCs w:val="16"/>
+                              </w:rPr>
+                              <w:t>self, shapes):</w:t>
+                            </w:r>
+                          </w:p>
+                          <w:p>
+                            <w:pPr>
+                              <w:spacing w:after="0" w:line="240" w:lineRule="auto"/>
+                              <w:rPr>
+                                <w:sz w:val="16"/>
+                                <w:szCs w:val="16"/>
+                              </w:rPr>
+                            </w:pPr>
+                            <w:r>
+                              <w:rPr>
+                                <w:sz w:val="16"/>
+                                <w:szCs w:val="16"/>
+                              </w:rPr>
+                              <w:t xml:space="preserve">        </w:t>
+                            </w:r>
+                            <w:proofErr w:type="spellStart"/>
+                            <w:proofErr w:type="gramStart"/>
+                            <w:r>
+                              <w:rPr>
+                                <w:sz w:val="16"/>
+                                <w:szCs w:val="16"/>
+                              </w:rPr>
+                              <w:t>self.shapes</w:t>
+                            </w:r>
+                            <w:proofErr w:type="spellEnd"/>
+                            <w:proofErr w:type="gramEnd"/>
+                            <w:r>
+                              <w:rPr>
+                                <w:sz w:val="16"/>
+                                <w:szCs w:val="16"/>
+                              </w:rPr>
+                              <w:t xml:space="preserve"> = shapes</w:t>
+                            </w:r>
+                          </w:p>
+                          <w:p>
+                            <w:pPr>
+                              <w:spacing w:after="0" w:line="240" w:lineRule="auto"/>
+                              <w:rPr>
+                                <w:sz w:val="16"/>
+                                <w:szCs w:val="16"/>
+                              </w:rPr>
+                            </w:pPr>
+                          </w:p>
+                          <w:p>
+                            <w:pPr>
+                              <w:spacing w:after="0" w:line="240" w:lineRule="auto"/>
+                              <w:rPr>
+                                <w:sz w:val="16"/>
+                                <w:szCs w:val="16"/>
+                              </w:rPr>
+                            </w:pPr>
+                            <w:r>
+                              <w:rPr>
+                                <w:sz w:val="16"/>
+                                <w:szCs w:val="16"/>
+                              </w:rPr>
+                              <w:t xml:space="preserve">    def sum(self):</w:t>
+                            </w:r>
+                          </w:p>
+                          <w:p>
+                            <w:pPr>
+                              <w:spacing w:after="0" w:line="240" w:lineRule="auto"/>
+                              <w:rPr>
+                                <w:sz w:val="16"/>
+                                <w:szCs w:val="16"/>
+                              </w:rPr>
+                            </w:pPr>
+                            <w:r>
+                              <w:rPr>
+                                <w:sz w:val="16"/>
+                                <w:szCs w:val="16"/>
+                              </w:rPr>
+                              <w:t xml:space="preserve">        </w:t>
+                            </w:r>
+                            <w:proofErr w:type="spellStart"/>
+                            <w:r>
+                              <w:rPr>
+                                <w:sz w:val="16"/>
+                                <w:szCs w:val="16"/>
+                              </w:rPr>
+                              <w:t>total_area</w:t>
+                            </w:r>
+                            <w:proofErr w:type="spellEnd"/>
+                            <w:r>
+                              <w:rPr>
+                                <w:sz w:val="16"/>
+                                <w:szCs w:val="16"/>
+                              </w:rPr>
+                              <w:t xml:space="preserve"> = 0</w:t>
+                            </w:r>
+                          </w:p>
+                          <w:p>
+                            <w:pPr>
+                              <w:spacing w:after="0" w:line="240" w:lineRule="auto"/>
+                              <w:rPr>
+                                <w:sz w:val="16"/>
+                                <w:szCs w:val="16"/>
+                              </w:rPr>
+                            </w:pPr>
+                            <w:r>
+                              <w:rPr>
+                                <w:sz w:val="16"/>
+                                <w:szCs w:val="16"/>
+                              </w:rPr>
+                              <w:t xml:space="preserve">        for shape in </w:t>
+                            </w:r>
+                            <w:proofErr w:type="spellStart"/>
+                            <w:proofErr w:type="gramStart"/>
+                            <w:r>
+                              <w:rPr>
+                                <w:sz w:val="16"/>
+                                <w:szCs w:val="16"/>
+                              </w:rPr>
+                              <w:t>self.shapes</w:t>
+                            </w:r>
+                            <w:proofErr w:type="spellEnd"/>
+                            <w:proofErr w:type="gramEnd"/>
+                            <w:r>
+                              <w:rPr>
+                                <w:sz w:val="16"/>
+                                <w:szCs w:val="16"/>
+                              </w:rPr>
+                              <w:t>:</w:t>
+                            </w:r>
+                          </w:p>
+                          <w:p>
+                            <w:pPr>
+                              <w:spacing w:after="0" w:line="240" w:lineRule="auto"/>
+                              <w:rPr>
+                                <w:sz w:val="16"/>
+                                <w:szCs w:val="16"/>
+                              </w:rPr>
+                            </w:pPr>
+                            <w:r>
+                              <w:rPr>
+                                <w:sz w:val="16"/>
+                                <w:szCs w:val="16"/>
+                              </w:rPr>
+                              <w:t xml:space="preserve">            if </w:t>
+                            </w:r>
+                            <w:proofErr w:type="spellStart"/>
+                            <w:proofErr w:type="gramStart"/>
+                            <w:r>
+                              <w:rPr>
+                                <w:sz w:val="16"/>
+                                <w:szCs w:val="16"/>
+                              </w:rPr>
+                              <w:t>isinstance</w:t>
+                            </w:r>
+                            <w:proofErr w:type="spellEnd"/>
+                            <w:r>
+                              <w:rPr>
+                                <w:sz w:val="16"/>
+                                <w:szCs w:val="16"/>
+                              </w:rPr>
+                              <w:t>(</w:t>
+                            </w:r>
+                            <w:proofErr w:type="gramEnd"/>
+                            <w:r>
+                              <w:rPr>
+                                <w:sz w:val="16"/>
+                                <w:szCs w:val="16"/>
+                              </w:rPr>
+                              <w:t xml:space="preserve">shape, </w:t>
+                            </w:r>
+                            <w:proofErr w:type="spellStart"/>
+                            <w:r>
+                              <w:rPr>
+                                <w:sz w:val="16"/>
+                                <w:szCs w:val="16"/>
+                              </w:rPr>
+                              <w:t>ShapeInterface</w:t>
+                            </w:r>
+                            <w:proofErr w:type="spellEnd"/>
+                            <w:r>
+                              <w:rPr>
+                                <w:sz w:val="16"/>
+                                <w:szCs w:val="16"/>
+                              </w:rPr>
+                              <w:t>):</w:t>
+                            </w:r>
+                          </w:p>
+                          <w:p>
+                            <w:pPr>
+                              <w:spacing w:after="0" w:line="240" w:lineRule="auto"/>
+                              <w:rPr>
+                                <w:sz w:val="16"/>
+                                <w:szCs w:val="16"/>
+                              </w:rPr>
+                            </w:pPr>
+                            <w:r>
+                              <w:rPr>
+                                <w:sz w:val="16"/>
+                                <w:szCs w:val="16"/>
+                              </w:rPr>
+                              <w:t xml:space="preserve">                </w:t>
+                            </w:r>
+                            <w:proofErr w:type="spellStart"/>
+                            <w:r>
+                              <w:rPr>
+                                <w:sz w:val="16"/>
+                                <w:szCs w:val="16"/>
+                              </w:rPr>
+                              <w:t>total_area</w:t>
+                            </w:r>
+                            <w:proofErr w:type="spellEnd"/>
+                            <w:r>
+                              <w:rPr>
+                                <w:sz w:val="16"/>
+                                <w:szCs w:val="16"/>
+                              </w:rPr>
+                              <w:t xml:space="preserve"> += </w:t>
+                            </w:r>
+                            <w:proofErr w:type="spellStart"/>
+                            <w:proofErr w:type="gramStart"/>
+                            <w:r>
+                              <w:rPr>
+                                <w:sz w:val="16"/>
+                                <w:szCs w:val="16"/>
+                              </w:rPr>
+                              <w:t>shape.area</w:t>
+                            </w:r>
+                            <w:proofErr w:type="spellEnd"/>
+                            <w:proofErr w:type="gramEnd"/>
+                            <w:r>
+                              <w:rPr>
+                                <w:sz w:val="16"/>
+                                <w:szCs w:val="16"/>
+                              </w:rPr>
+                              <w:t>()</w:t>
+                            </w:r>
+                          </w:p>
+                          <w:p>
+                            <w:pPr>
+                              <w:spacing w:after="0" w:line="240" w:lineRule="auto"/>
+                              <w:rPr>
+                                <w:sz w:val="16"/>
+                                <w:szCs w:val="16"/>
+                              </w:rPr>
+                            </w:pPr>
+                            <w:r>
+                              <w:rPr>
+                                <w:sz w:val="16"/>
+                                <w:szCs w:val="16"/>
+                              </w:rPr>
+                              <w:t xml:space="preserve">            else:</w:t>
+                            </w:r>
+                          </w:p>
+                          <w:p>
+                            <w:pPr>
+                              <w:spacing w:after="0" w:line="240" w:lineRule="auto"/>
+                              <w:rPr>
+                                <w:sz w:val="16"/>
+                                <w:szCs w:val="16"/>
+                              </w:rPr>
+                            </w:pPr>
+                            <w:r>
+                              <w:rPr>
+                                <w:sz w:val="16"/>
+                                <w:szCs w:val="16"/>
+                              </w:rPr>
+                              <w:t xml:space="preserve">                raise </w:t>
+                            </w:r>
+                            <w:proofErr w:type="spellStart"/>
+                            <w:proofErr w:type="gramStart"/>
+                            <w:r>
+                              <w:rPr>
+                                <w:sz w:val="16"/>
+                                <w:szCs w:val="16"/>
+                              </w:rPr>
+                              <w:t>AreaCalculatorInvalidShapeException</w:t>
+                            </w:r>
+                            <w:proofErr w:type="spellEnd"/>
+                            <w:r>
+                              <w:rPr>
+                                <w:sz w:val="16"/>
+                                <w:szCs w:val="16"/>
+                              </w:rPr>
+                              <w:t>(</w:t>
+                            </w:r>
+                            <w:proofErr w:type="gramEnd"/>
+                            <w:r>
+                              <w:rPr>
+                                <w:sz w:val="16"/>
+                                <w:szCs w:val="16"/>
+                              </w:rPr>
+                              <w:t>"Invalid shape provided.")</w:t>
+                            </w:r>
+                          </w:p>
+                          <w:p>
+                            <w:pPr>
+                              <w:spacing w:after="0" w:line="240" w:lineRule="auto"/>
+                              <w:rPr>
+                                <w:sz w:val="16"/>
+                                <w:szCs w:val="16"/>
+                              </w:rPr>
+                            </w:pPr>
+                            <w:r>
+                              <w:rPr>
+                                <w:sz w:val="16"/>
+                                <w:szCs w:val="16"/>
+                              </w:rPr>
+                              <w:t xml:space="preserve">        return </w:t>
+                            </w:r>
+                            <w:proofErr w:type="spellStart"/>
+                            <w:r>
+                              <w:rPr>
+                                <w:sz w:val="16"/>
+                                <w:szCs w:val="16"/>
+                              </w:rPr>
+                              <w:t>total_area</w:t>
+                            </w:r>
+                            <w:proofErr w:type="spellEnd"/>
+                          </w:p>
+                          <w:p>
+                            <w:pPr>
+                              <w:spacing w:after="0" w:line="240" w:lineRule="auto"/>
+                              <w:rPr>
+                                <w:sz w:val="16"/>
+                                <w:szCs w:val="16"/>
+                              </w:rPr>
+                            </w:pPr>
+                          </w:p>
+                          <w:p>
+                            <w:pPr>
+                              <w:spacing w:after="0" w:line="240" w:lineRule="auto"/>
+                              <w:rPr>
+                                <w:sz w:val="16"/>
+                                <w:szCs w:val="16"/>
+                              </w:rPr>
+                            </w:pPr>
+                            <w:r>
+                              <w:rPr>
+                                <w:sz w:val="16"/>
+                                <w:szCs w:val="16"/>
+                              </w:rPr>
+                              <w:t># Example Shapes</w:t>
+                            </w:r>
+                          </w:p>
+                          <w:p>
+                            <w:pPr>
+                              <w:spacing w:after="0" w:line="240" w:lineRule="auto"/>
+                              <w:rPr>
+                                <w:sz w:val="16"/>
+                                <w:szCs w:val="16"/>
+                              </w:rPr>
+                            </w:pPr>
+                            <w:r>
+                              <w:rPr>
+                                <w:sz w:val="16"/>
+                                <w:szCs w:val="16"/>
+                              </w:rPr>
+                              <w:t xml:space="preserve">class </w:t>
+                            </w:r>
+                            <w:proofErr w:type="gramStart"/>
+                            <w:r>
+                              <w:rPr>
+                                <w:sz w:val="16"/>
+                                <w:szCs w:val="16"/>
+                              </w:rPr>
+                              <w:t>Circle(</w:t>
+                            </w:r>
+                            <w:proofErr w:type="spellStart"/>
+                            <w:proofErr w:type="gramEnd"/>
+                            <w:r>
+                              <w:rPr>
+                                <w:sz w:val="16"/>
+                                <w:szCs w:val="16"/>
+                              </w:rPr>
+                              <w:t>ShapeInterface</w:t>
+                            </w:r>
+                            <w:proofErr w:type="spellEnd"/>
+                            <w:r>
+                              <w:rPr>
+                                <w:sz w:val="16"/>
+                                <w:szCs w:val="16"/>
+                              </w:rPr>
+                              <w:t>):</w:t>
+                            </w:r>
+                          </w:p>
+                          <w:p>
+                            <w:pPr>
+                              <w:spacing w:after="0" w:line="240" w:lineRule="auto"/>
+                              <w:rPr>
+                                <w:sz w:val="16"/>
+                                <w:szCs w:val="16"/>
+                              </w:rPr>
+                            </w:pPr>
+                            <w:r>
+                              <w:rPr>
+                                <w:sz w:val="16"/>
+                                <w:szCs w:val="16"/>
+                              </w:rPr>
+                              <w:t xml:space="preserve">    def __</w:t>
+                            </w:r>
+                            <w:proofErr w:type="spellStart"/>
+                            <w:r>
+                              <w:rPr>
+                                <w:sz w:val="16"/>
+                                <w:szCs w:val="16"/>
+                              </w:rPr>
+                              <w:t>init</w:t>
+                            </w:r>
+                            <w:proofErr w:type="spellEnd"/>
+                            <w:r>
+                              <w:rPr>
+                                <w:sz w:val="16"/>
+                                <w:szCs w:val="16"/>
+                              </w:rPr>
+                              <w:t>_</w:t>
+                            </w:r>
+                            <w:proofErr w:type="gramStart"/>
+                            <w:r>
+                              <w:rPr>
+                                <w:sz w:val="16"/>
+                                <w:szCs w:val="16"/>
+                              </w:rPr>
+                              <w:t>_(</w:t>
+                            </w:r>
+                            <w:proofErr w:type="gramEnd"/>
+                            <w:r>
+                              <w:rPr>
+                                <w:sz w:val="16"/>
+                                <w:szCs w:val="16"/>
+                              </w:rPr>
+                              <w:t>self, radius):</w:t>
+                            </w:r>
+                          </w:p>
+                          <w:p>
+                            <w:pPr>
+                              <w:spacing w:after="0" w:line="240" w:lineRule="auto"/>
+                              <w:rPr>
+                                <w:sz w:val="16"/>
+                                <w:szCs w:val="16"/>
+                              </w:rPr>
+                            </w:pPr>
+                            <w:r>
+                              <w:rPr>
+                                <w:sz w:val="16"/>
+                                <w:szCs w:val="16"/>
+                              </w:rPr>
+                              <w:t xml:space="preserve">        </w:t>
+                            </w:r>
+                            <w:proofErr w:type="spellStart"/>
+                            <w:proofErr w:type="gramStart"/>
+                            <w:r>
+                              <w:rPr>
+                                <w:sz w:val="16"/>
+                                <w:szCs w:val="16"/>
+                              </w:rPr>
+                              <w:t>self.radius</w:t>
+                            </w:r>
+                            <w:proofErr w:type="spellEnd"/>
+                            <w:proofErr w:type="gramEnd"/>
+                            <w:r>
+                              <w:rPr>
+                                <w:sz w:val="16"/>
+                                <w:szCs w:val="16"/>
+                              </w:rPr>
+                              <w:t xml:space="preserve"> = radius</w:t>
+                            </w:r>
+                          </w:p>
+                          <w:p>
+                            <w:pPr>
+                              <w:spacing w:after="0" w:line="240" w:lineRule="auto"/>
+                              <w:rPr>
+                                <w:sz w:val="16"/>
+                                <w:szCs w:val="16"/>
+                              </w:rPr>
+                            </w:pPr>
+                          </w:p>
+                          <w:p>
+                            <w:pPr>
+                              <w:spacing w:after="0" w:line="240" w:lineRule="auto"/>
+                              <w:rPr>
+                                <w:sz w:val="16"/>
+                                <w:szCs w:val="16"/>
+                              </w:rPr>
+                            </w:pPr>
+                            <w:r>
+                              <w:rPr>
+                                <w:sz w:val="16"/>
+                                <w:szCs w:val="16"/>
+                              </w:rPr>
+                              <w:t xml:space="preserve">    def area(self):</w:t>
+                            </w:r>
+                          </w:p>
+                          <w:p>
+                            <w:pPr>
+                              <w:spacing w:after="0" w:line="240" w:lineRule="auto"/>
+                              <w:rPr>
+                                <w:sz w:val="16"/>
+                                <w:szCs w:val="16"/>
+                              </w:rPr>
+                            </w:pPr>
+                            <w:r>
+                              <w:rPr>
+                                <w:sz w:val="16"/>
+                                <w:szCs w:val="16"/>
+                              </w:rPr>
+                              <w:t xml:space="preserve">        return 3.14159 * (</w:t>
+                            </w:r>
+                            <w:proofErr w:type="spellStart"/>
+                            <w:proofErr w:type="gramStart"/>
+                            <w:r>
+                              <w:rPr>
+                                <w:sz w:val="16"/>
+                                <w:szCs w:val="16"/>
+                              </w:rPr>
+                              <w:t>self.radius</w:t>
+                            </w:r>
+                            <w:proofErr w:type="spellEnd"/>
+                            <w:proofErr w:type="gramEnd"/>
+                            <w:r>
+                              <w:rPr>
+                                <w:sz w:val="16"/>
+                                <w:szCs w:val="16"/>
+                              </w:rPr>
+                              <w:t xml:space="preserve"> ** 2)</w:t>
+                            </w:r>
+                          </w:p>
+                          <w:p>
+                            <w:pPr>
+                              <w:spacing w:after="0" w:line="240" w:lineRule="auto"/>
+                              <w:rPr>
+                                <w:sz w:val="16"/>
+                                <w:szCs w:val="16"/>
+                              </w:rPr>
+                            </w:pPr>
+                          </w:p>
+                          <w:p>
+                            <w:pPr>
+                              <w:spacing w:after="0" w:line="240" w:lineRule="auto"/>
+                              <w:rPr>
+                                <w:sz w:val="16"/>
+                                <w:szCs w:val="16"/>
+                              </w:rPr>
+                            </w:pPr>
+                            <w:r>
+                              <w:rPr>
+                                <w:sz w:val="16"/>
+                                <w:szCs w:val="16"/>
+                              </w:rPr>
+                              <w:t xml:space="preserve">class </w:t>
+                            </w:r>
+                            <w:proofErr w:type="gramStart"/>
+                            <w:r>
+                              <w:rPr>
+                                <w:sz w:val="16"/>
+                                <w:szCs w:val="16"/>
+                              </w:rPr>
+                              <w:t>Rectangle(</w:t>
+                            </w:r>
+                            <w:proofErr w:type="spellStart"/>
+                            <w:proofErr w:type="gramEnd"/>
+                            <w:r>
+                              <w:rPr>
+                                <w:sz w:val="16"/>
+                                <w:szCs w:val="16"/>
+                              </w:rPr>
+                              <w:t>ShapeInterface</w:t>
+                            </w:r>
+                            <w:proofErr w:type="spellEnd"/>
+                            <w:r>
+                              <w:rPr>
+                                <w:sz w:val="16"/>
+                                <w:szCs w:val="16"/>
+                              </w:rPr>
+                              <w:t>):</w:t>
+                            </w:r>
+                          </w:p>
+                          <w:p>
+                            <w:pPr>
+                              <w:spacing w:after="0" w:line="240" w:lineRule="auto"/>
+                              <w:rPr>
+                                <w:sz w:val="16"/>
+                                <w:szCs w:val="16"/>
+                              </w:rPr>
+                            </w:pPr>
+                            <w:r>
+                              <w:rPr>
+                                <w:sz w:val="16"/>
+                                <w:szCs w:val="16"/>
+                              </w:rPr>
+                              <w:t xml:space="preserve">    def __</w:t>
+                            </w:r>
+                            <w:proofErr w:type="spellStart"/>
+                            <w:r>
+                              <w:rPr>
+                                <w:sz w:val="16"/>
+                                <w:szCs w:val="16"/>
+                              </w:rPr>
+                              <w:t>init</w:t>
+                            </w:r>
+                            <w:proofErr w:type="spellEnd"/>
+                            <w:r>
+                              <w:rPr>
+                                <w:sz w:val="16"/>
+                                <w:szCs w:val="16"/>
+                              </w:rPr>
+                              <w:t>_</w:t>
+                            </w:r>
+                            <w:proofErr w:type="gramStart"/>
+                            <w:r>
+                              <w:rPr>
+                                <w:sz w:val="16"/>
+                                <w:szCs w:val="16"/>
+                              </w:rPr>
+                              <w:t>_(</w:t>
+                            </w:r>
+                            <w:proofErr w:type="gramEnd"/>
+                            <w:r>
+                              <w:rPr>
+                                <w:sz w:val="16"/>
+                                <w:szCs w:val="16"/>
+                              </w:rPr>
+                              <w:t>self, width, height):</w:t>
+                            </w:r>
+                          </w:p>
+                          <w:p>
+                            <w:pPr>
+                              <w:spacing w:after="0" w:line="240" w:lineRule="auto"/>
+                              <w:rPr>
+                                <w:sz w:val="16"/>
+                                <w:szCs w:val="16"/>
+                              </w:rPr>
+                            </w:pPr>
+                            <w:r>
+                              <w:rPr>
+                                <w:sz w:val="16"/>
+                                <w:szCs w:val="16"/>
+                              </w:rPr>
+                              <w:t xml:space="preserve">        </w:t>
+                            </w:r>
+                            <w:proofErr w:type="spellStart"/>
+                            <w:proofErr w:type="gramStart"/>
+                            <w:r>
+                              <w:rPr>
+                                <w:sz w:val="16"/>
+                                <w:szCs w:val="16"/>
+                              </w:rPr>
+                              <w:t>self.width</w:t>
+                            </w:r>
+                            <w:proofErr w:type="spellEnd"/>
+                            <w:proofErr w:type="gramEnd"/>
+                            <w:r>
+                              <w:rPr>
+                                <w:sz w:val="16"/>
+                                <w:szCs w:val="16"/>
+                              </w:rPr>
+                              <w:t xml:space="preserve"> = width</w:t>
+                            </w:r>
+                          </w:p>
+                          <w:p>
+                            <w:pPr>
+                              <w:spacing w:after="0" w:line="240" w:lineRule="auto"/>
+                              <w:rPr>
+                                <w:sz w:val="16"/>
+                                <w:szCs w:val="16"/>
+                              </w:rPr>
+                            </w:pPr>
+                            <w:r>
+                              <w:rPr>
+                                <w:sz w:val="16"/>
+                                <w:szCs w:val="16"/>
+                              </w:rPr>
+                              <w:t xml:space="preserve">        </w:t>
+                            </w:r>
+                            <w:proofErr w:type="spellStart"/>
+                            <w:proofErr w:type="gramStart"/>
+                            <w:r>
+                              <w:rPr>
+                                <w:sz w:val="16"/>
+                                <w:szCs w:val="16"/>
+                              </w:rPr>
+                              <w:t>self.height</w:t>
+                            </w:r>
+                            <w:proofErr w:type="spellEnd"/>
+                            <w:proofErr w:type="gramEnd"/>
+                            <w:r>
+                              <w:rPr>
+                                <w:sz w:val="16"/>
+                                <w:szCs w:val="16"/>
+                              </w:rPr>
+                              <w:t xml:space="preserve"> = height</w:t>
+                            </w:r>
+                          </w:p>
+                          <w:p>
+                            <w:pPr>
+                              <w:spacing w:after="0" w:line="240" w:lineRule="auto"/>
+                              <w:rPr>
+                                <w:sz w:val="16"/>
+                                <w:szCs w:val="16"/>
+                              </w:rPr>
+                            </w:pPr>
+                          </w:p>
+                          <w:p>
+                            <w:pPr>
+                              <w:spacing w:after="0" w:line="240" w:lineRule="auto"/>
+                              <w:rPr>
+                                <w:sz w:val="16"/>
+                                <w:szCs w:val="16"/>
+                              </w:rPr>
+                            </w:pPr>
+                            <w:r>
+                              <w:rPr>
+                                <w:sz w:val="16"/>
+                                <w:szCs w:val="16"/>
+                              </w:rPr>
+                              <w:t xml:space="preserve">    def area(self):</w:t>
+                            </w:r>
+                          </w:p>
+                          <w:p>
+                            <w:pPr>
+                              <w:spacing w:after="0" w:line="240" w:lineRule="auto"/>
+                              <w:rPr>
+                                <w:sz w:val="16"/>
+                                <w:szCs w:val="16"/>
+                              </w:rPr>
+                            </w:pPr>
+                            <w:r>
+                              <w:rPr>
+                                <w:sz w:val="16"/>
+                                <w:szCs w:val="16"/>
+                              </w:rPr>
+                              <w:t xml:space="preserve">        return </w:t>
+                            </w:r>
+                            <w:proofErr w:type="spellStart"/>
+                            <w:proofErr w:type="gramStart"/>
+                            <w:r>
+                              <w:rPr>
+                                <w:sz w:val="16"/>
+                                <w:szCs w:val="16"/>
+                              </w:rPr>
+                              <w:t>self.width</w:t>
+                            </w:r>
+                            <w:proofErr w:type="spellEnd"/>
+                            <w:proofErr w:type="gramEnd"/>
+                            <w:r>
+                              <w:rPr>
+                                <w:sz w:val="16"/>
+                                <w:szCs w:val="16"/>
+                              </w:rPr>
+                              <w:t xml:space="preserve"> * </w:t>
+                            </w:r>
+                            <w:proofErr w:type="spellStart"/>
+                            <w:r>
+                              <w:rPr>
+                                <w:sz w:val="16"/>
+                                <w:szCs w:val="16"/>
+                              </w:rPr>
+                              <w:t>self.height</w:t>
+                            </w:r>
+                            <w:proofErr w:type="spellEnd"/>
+                          </w:p>
+                          <w:p>
+                            <w:pPr>
+                              <w:spacing w:after="0" w:line="240" w:lineRule="auto"/>
+                              <w:rPr>
+                                <w:sz w:val="16"/>
+                                <w:szCs w:val="16"/>
+                              </w:rPr>
+                            </w:pPr>
+                          </w:p>
+                          <w:p>
+                            <w:pPr>
+                              <w:spacing w:after="0" w:line="240" w:lineRule="auto"/>
+                              <w:rPr>
+                                <w:sz w:val="16"/>
+                                <w:szCs w:val="16"/>
+                              </w:rPr>
+                            </w:pPr>
+                            <w:r>
+                              <w:rPr>
+                                <w:sz w:val="16"/>
+                                <w:szCs w:val="16"/>
+                              </w:rPr>
+                              <w:t># Main code for testing</w:t>
+                            </w:r>
+                          </w:p>
+                          <w:p>
+                            <w:pPr>
+                              <w:spacing w:after="0" w:line="240" w:lineRule="auto"/>
+                              <w:rPr>
+                                <w:sz w:val="16"/>
+                                <w:szCs w:val="16"/>
+                              </w:rPr>
+                            </w:pPr>
+                            <w:r>
+                              <w:rPr>
+                                <w:sz w:val="16"/>
+                                <w:szCs w:val="16"/>
+                              </w:rPr>
+                              <w:t>if __name__ == "__main__":</w:t>
+                            </w:r>
+                          </w:p>
+                          <w:p>
+                            <w:pPr>
+                              <w:spacing w:after="0" w:line="240" w:lineRule="auto"/>
+                              <w:rPr>
+                                <w:sz w:val="16"/>
+                                <w:szCs w:val="16"/>
+                              </w:rPr>
+                            </w:pPr>
+                            <w:r>
+                              <w:rPr>
+                                <w:sz w:val="16"/>
+                                <w:szCs w:val="16"/>
+                              </w:rPr>
+                              <w:t xml:space="preserve">    shapes = [</w:t>
+                            </w:r>
+                          </w:p>
+                          <w:p>
+                            <w:pPr>
+                              <w:spacing w:after="0" w:line="240" w:lineRule="auto"/>
+                              <w:rPr>
+                                <w:sz w:val="16"/>
+                                <w:szCs w:val="16"/>
+                              </w:rPr>
+                            </w:pPr>
+                            <w:r>
+                              <w:rPr>
+                                <w:sz w:val="16"/>
+                                <w:szCs w:val="16"/>
+                              </w:rPr>
+                              <w:t xml:space="preserve">        </w:t>
+                            </w:r>
+                            <w:proofErr w:type="gramStart"/>
+                            <w:r>
+                              <w:rPr>
+                                <w:sz w:val="16"/>
+                                <w:szCs w:val="16"/>
+                              </w:rPr>
+                              <w:t>Circle(</w:t>
+                            </w:r>
+                            <w:proofErr w:type="gramEnd"/>
+                            <w:r>
+                              <w:rPr>
+                                <w:sz w:val="16"/>
+                                <w:szCs w:val="16"/>
+                              </w:rPr>
+                              <w:t>3),</w:t>
+                            </w:r>
+                          </w:p>
+                          <w:p>
+                            <w:pPr>
+                              <w:spacing w:after="0" w:line="240" w:lineRule="auto"/>
+                              <w:rPr>
+                                <w:sz w:val="16"/>
+                                <w:szCs w:val="16"/>
+                              </w:rPr>
+                            </w:pPr>
+                            <w:r>
+                              <w:rPr>
+                                <w:sz w:val="16"/>
+                                <w:szCs w:val="16"/>
+                              </w:rPr>
+                              <w:t xml:space="preserve">        </w:t>
+                            </w:r>
+                            <w:proofErr w:type="gramStart"/>
+                            <w:r>
+                              <w:rPr>
+                                <w:sz w:val="16"/>
+                                <w:szCs w:val="16"/>
+                              </w:rPr>
+                              <w:t>Rectangle(</w:t>
+                            </w:r>
+                            <w:proofErr w:type="gramEnd"/>
+                            <w:r>
+                              <w:rPr>
+                                <w:sz w:val="16"/>
+                                <w:szCs w:val="16"/>
+                              </w:rPr>
+                              <w:t>4, 5)</w:t>
+                            </w:r>
+                          </w:p>
+                          <w:p>
+                            <w:pPr>
+                              <w:spacing w:after="0" w:line="240" w:lineRule="auto"/>
+                              <w:rPr>
+                                <w:sz w:val="16"/>
+                                <w:szCs w:val="16"/>
+                              </w:rPr>
+                            </w:pPr>
+                            <w:r>
+                              <w:rPr>
+                                <w:sz w:val="16"/>
+                                <w:szCs w:val="16"/>
+                              </w:rPr>
+                              <w:t xml:space="preserve">    ]</w:t>
+                            </w:r>
+                          </w:p>
+                          <w:p>
+                            <w:pPr>
+                              <w:spacing w:after="0" w:line="240" w:lineRule="auto"/>
+                              <w:rPr>
+                                <w:sz w:val="16"/>
+                                <w:szCs w:val="16"/>
+                              </w:rPr>
+                            </w:pPr>
+                          </w:p>
+                          <w:p>
+                            <w:pPr>
+                              <w:spacing w:after="0" w:line="240" w:lineRule="auto"/>
+                              <w:rPr>
+                                <w:sz w:val="16"/>
+                                <w:szCs w:val="16"/>
+                              </w:rPr>
+                            </w:pPr>
+                            <w:r>
+                              <w:rPr>
+                                <w:sz w:val="16"/>
+                                <w:szCs w:val="16"/>
+                              </w:rPr>
+                              <w:t xml:space="preserve">    calculator = </w:t>
+                            </w:r>
+                            <w:proofErr w:type="spellStart"/>
+                            <w:r>
+                              <w:rPr>
+                                <w:sz w:val="16"/>
+                                <w:szCs w:val="16"/>
+                              </w:rPr>
+                              <w:t>AreaCalculator</w:t>
+                            </w:r>
+                            <w:proofErr w:type="spellEnd"/>
+                            <w:r>
+                              <w:rPr>
+                                <w:sz w:val="16"/>
+                                <w:szCs w:val="16"/>
+                              </w:rPr>
+                              <w:t>(shapes)</w:t>
+                            </w:r>
+                          </w:p>
+                          <w:p>
+                            <w:pPr>
+                              <w:spacing w:after="0" w:line="240" w:lineRule="auto"/>
+                              <w:rPr>
+                                <w:sz w:val="16"/>
+                                <w:szCs w:val="16"/>
+                              </w:rPr>
+                            </w:pPr>
+                            <w:r>
+                              <w:rPr>
+                                <w:sz w:val="16"/>
+                                <w:szCs w:val="16"/>
+                              </w:rPr>
+                              <w:t xml:space="preserve">    </w:t>
+                            </w:r>
+                            <w:proofErr w:type="gramStart"/>
+                            <w:r>
+                              <w:rPr>
+                                <w:sz w:val="16"/>
+                                <w:szCs w:val="16"/>
+                              </w:rPr>
+                              <w:t>print(</w:t>
+                            </w:r>
+                            <w:proofErr w:type="gramEnd"/>
+                            <w:r>
+                              <w:rPr>
+                                <w:sz w:val="16"/>
+                                <w:szCs w:val="16"/>
+                              </w:rPr>
+                              <w:t xml:space="preserve">"Total Area:", </w:t>
+                            </w:r>
+                            <w:proofErr w:type="spellStart"/>
+                            <w:r>
+                              <w:rPr>
+                                <w:sz w:val="16"/>
+                                <w:szCs w:val="16"/>
+                              </w:rPr>
+                              <w:t>calculator.sum</w:t>
+                            </w:r>
+                            <w:proofErr w:type="spellEnd"/>
+                            <w:r>
+                              <w:rPr>
+                                <w:sz w:val="16"/>
+                                <w:szCs w:val="16"/>
+                              </w:rPr>
+                              <w:t>())</w:t>
+                            </w:r>
+                          </w:p>
+                        </w:txbxContent>
+                      </wps:txbx>
+                      <wps:bodyPr rot="0" spcFirstLastPara="0" vertOverflow="overflow" horzOverflow="overflow" vert="horz" wrap="square" lIns="91440" tIns="45720" rIns="91440" bIns="45720" numCol="1" spcCol="0" rtlCol="0" fromWordArt="0" anchor="t" anchorCtr="0" forceAA="0" compatLnSpc="1">
+                        <a:prstTxWarp prst="textNoShape">
+                          <a:avLst/>
+                        </a:prstTxWarp>
+                        <a:noAutofit/>
+                      </wps:bodyPr>
+                    </wps:wsp>
+                  </a:graphicData>
+                </a:graphic>
+                <wp14:sizeRelV relativeFrom="margin">
+                  <wp14:pctHeight>0</wp14:pctHeight>
+                </wp14:sizeRelV>
+              </wp:anchor>
+            </w:drawing>
+          </mc:Choice>
+          <mc:Fallback>
+            <w:pict>
+              <v:shape w14:anchorId="0435BFBE" id="Text Box 3" o:spid="_x0000_s1027" type="#_x0000_t202" style="position:absolute;left:0;text-align:left;margin-left:-26pt;margin-top:-7pt;width:519pt;height:518pt;z-index:251661312;visibility:visible;mso-wrap-style:square;mso-height-percent:0;mso-wrap-distance-left:9pt;mso-wrap-distance-top:0;mso-wrap-distance-right:9pt;mso-wrap-distance-bottom:0;mso-position-horizontal:absolute;mso-position-horizontal-relative:text;mso-position-vertical:absolute;mso-position-vertical-relative:text;mso-height-percent:0;mso-height-relative:margin;v-text-anchor:top" o:gfxdata="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" fillcolor="white [3201]" strokeweight=".5pt">
+                <v:textbox>
+                  <w:txbxContent>
+                    <w:p>
+                      <w:pPr>
+                        <w:spacing w:after="0" w:line="240" w:lineRule="auto"/>
+                        <w:rPr>
+                          <w:sz w:val="16"/>
+                          <w:szCs w:val="16"/>
+                        </w:rPr>
+                      </w:pPr>
+                      <w:r>
+                        <w:rPr>
+                          <w:sz w:val="16"/>
+                          <w:szCs w:val="16"/>
+                        </w:rPr>
+                        <w:t xml:space="preserve">from </w:t>
+                      </w:r>
+                      <w:proofErr w:type="spellStart"/>
+                      <w:r>
+                        <w:rPr>
+                          <w:sz w:val="16"/>
+                          <w:szCs w:val="16"/>
+                        </w:rPr>
+                        <w:t>abc</w:t>
+                      </w:r>
+                      <w:proofErr w:type="spellEnd"/>
+                      <w:r>
+                        <w:rPr>
+                          <w:sz w:val="16"/>
+                          <w:szCs w:val="16"/>
+                        </w:rPr>
+                        <w:t xml:space="preserve"> import ABC, </w:t>
+                      </w:r>
+                      <w:proofErr w:type="spellStart"/>
+                      <w:r>
+                        <w:rPr>
+                          <w:sz w:val="16"/>
+                          <w:szCs w:val="16"/>
+                        </w:rPr>
+                        <w:t>abstractmethod</w:t>
+                      </w:r>
+                      <w:proofErr w:type="spellEnd"/>
+                    </w:p>
+                    <w:p>
+                      <w:pPr>
+                        <w:spacing w:after="0" w:line="240" w:lineRule="auto"/>
+                        <w:rPr>
+                          <w:sz w:val="16"/>
+                          <w:szCs w:val="16"/>
+                        </w:rPr>
+                      </w:pPr>
+                    </w:p>
+                    <w:p>
+                      <w:pPr>
+                        <w:spacing w:after="0" w:line="240" w:lineRule="auto"/>
+                        <w:rPr>
+                          <w:sz w:val="16"/>
+                          <w:szCs w:val="16"/>
+                        </w:rPr>
+                      </w:pPr>
+                      <w:r>
+                        <w:rPr>
+                          <w:sz w:val="16"/>
+                          <w:szCs w:val="16"/>
+                        </w:rPr>
+                        <w:t xml:space="preserve"># Define the </w:t>
+                      </w:r>
+                      <w:proofErr w:type="spellStart"/>
+                      <w:r>
+                        <w:rPr>
+                          <w:sz w:val="16"/>
+                          <w:szCs w:val="16"/>
+                        </w:rPr>
+                        <w:t>ShapeInterface</w:t>
+                      </w:r>
+                      <w:proofErr w:type="spellEnd"/>
+                    </w:p>
+                    <w:p>
+                      <w:pPr>
+                        <w:spacing w:after="0" w:line="240" w:lineRule="auto"/>
+                        <w:rPr>
+                          <w:sz w:val="16"/>
+                          <w:szCs w:val="16"/>
+                        </w:rPr>
+                      </w:pPr>
+                      <w:r>
+                        <w:rPr>
+                          <w:sz w:val="16"/>
+                          <w:szCs w:val="16"/>
+                        </w:rPr>
+                        <w:t xml:space="preserve">class </w:t>
+                      </w:r>
+                      <w:proofErr w:type="spellStart"/>
+                      <w:proofErr w:type="gramStart"/>
+                      <w:r>
+                        <w:rPr>
+                          <w:sz w:val="16"/>
+                          <w:szCs w:val="16"/>
+                        </w:rPr>
+                        <w:t>ShapeInterface</w:t>
+                      </w:r>
+                      <w:proofErr w:type="spellEnd"/>
+                      <w:r>
+                        <w:rPr>
+                          <w:sz w:val="16"/>
+                          <w:szCs w:val="16"/>
+                        </w:rPr>
+                        <w:t>(</w:t>
+                      </w:r>
+                      <w:proofErr w:type="gramEnd"/>
+                      <w:r>
+                        <w:rPr>
+                          <w:sz w:val="16"/>
+                          <w:szCs w:val="16"/>
+                        </w:rPr>
+                        <w:t>ABC):</w:t>
+                      </w:r>
+                    </w:p>
+                    <w:p>
+                      <w:pPr>
+                        <w:spacing w:after="0" w:line="240" w:lineRule="auto"/>
+                        <w:rPr>
+                          <w:sz w:val="16"/>
+                          <w:szCs w:val="16"/>
+                        </w:rPr>
+                      </w:pPr>
+                      <w:r>
+                        <w:rPr>
+                          <w:sz w:val="16"/>
+                          <w:szCs w:val="16"/>
+                        </w:rPr>
+                        <w:t xml:space="preserve">    @abstractmethod</w:t>
+                      </w:r>
+                    </w:p>
+                    <w:p>
+                      <w:pPr>
+                        <w:spacing w:after="0" w:line="240" w:lineRule="auto"/>
+                        <w:rPr>
+                          <w:sz w:val="16"/>
+                          <w:szCs w:val="16"/>
+                        </w:rPr>
+                      </w:pPr>
+                      <w:r>
+                        <w:rPr>
+                          <w:sz w:val="16"/>
+                          <w:szCs w:val="16"/>
+                        </w:rPr>
+                        <w:t xml:space="preserve">    def area(self):</w:t>
+                      </w:r>
+                    </w:p>
+                    <w:p>
+                      <w:pPr>
+                        <w:spacing w:after="0" w:line="240" w:lineRule="auto"/>
+                        <w:rPr>
+                          <w:sz w:val="16"/>
+                          <w:szCs w:val="16"/>
+                        </w:rPr>
+                      </w:pPr>
+                      <w:r>
+                        <w:rPr>
+                          <w:sz w:val="16"/>
+                          <w:szCs w:val="16"/>
+                        </w:rPr>
+                        <w:t xml:space="preserve">        pass</w:t>
+                      </w:r>
+                    </w:p>
+                    <w:p>
+                      <w:pPr>
+                        <w:spacing w:after="0" w:line="240" w:lineRule="auto"/>
+                        <w:rPr>
+                          <w:sz w:val="16"/>
+                          <w:szCs w:val="16"/>
+                        </w:rPr>
+                      </w:pPr>
+                    </w:p>
+                    <w:p>
+                      <w:pPr>
+                        <w:spacing w:after="0" w:line="240" w:lineRule="auto"/>
+                        <w:rPr>
+                          <w:sz w:val="16"/>
+                          <w:szCs w:val="16"/>
+                        </w:rPr>
+                      </w:pPr>
+                      <w:r>
+                        <w:rPr>
+                          <w:sz w:val="16"/>
+                          <w:szCs w:val="16"/>
+                        </w:rPr>
+                        <w:t># Custom exception for invalid shapes</w:t>
+                      </w:r>
+                    </w:p>
+                    <w:p>
+                      <w:pPr>
+                        <w:spacing w:after="0" w:line="240" w:lineRule="auto"/>
+                        <w:rPr>
+                          <w:sz w:val="16"/>
+                          <w:szCs w:val="16"/>
+                        </w:rPr>
+                      </w:pPr>
+                      <w:r>
+                        <w:rPr>
+                          <w:sz w:val="16"/>
+                          <w:szCs w:val="16"/>
+                        </w:rPr>
+                        <w:t xml:space="preserve">class </w:t>
+                      </w:r>
+                      <w:proofErr w:type="spellStart"/>
+                      <w:proofErr w:type="gramStart"/>
+                      <w:r>
+                        <w:rPr>
+                          <w:sz w:val="16"/>
+                          <w:szCs w:val="16"/>
+                        </w:rPr>
+                        <w:t>AreaCalculatorInvalidShapeException</w:t>
+                      </w:r>
+                      <w:proofErr w:type="spellEnd"/>
+                      <w:r>
+                        <w:rPr>
+                          <w:sz w:val="16"/>
+                          <w:szCs w:val="16"/>
+                        </w:rPr>
+                        <w:t>(</w:t>
+                      </w:r>
+                      <w:proofErr w:type="gramEnd"/>
+                      <w:r>
+                        <w:rPr>
+                          <w:sz w:val="16"/>
+                          <w:szCs w:val="16"/>
+                        </w:rPr>
+                        <w:t>Exception):</w:t>
+                      </w:r>
+                    </w:p>
+                    <w:p>
+                      <w:pPr>
+                        <w:spacing w:after="0" w:line="240" w:lineRule="auto"/>
+                        <w:rPr>
+                          <w:sz w:val="16"/>
+                          <w:szCs w:val="16"/>
+                        </w:rPr>
+                      </w:pPr>
+                      <w:r>
+                        <w:rPr>
+                          <w:sz w:val="16"/>
+                          <w:szCs w:val="16"/>
+                        </w:rPr>
+                        <w:t xml:space="preserve">    pass</w:t>
+                      </w:r>
+                    </w:p>
+                    <w:p>
+                      <w:pPr>
+                        <w:spacing w:after="0" w:line="240" w:lineRule="auto"/>
+                        <w:rPr>
+                          <w:sz w:val="16"/>
+                          <w:szCs w:val="16"/>
+                        </w:rPr>
+                      </w:pPr>
+                    </w:p>
+                    <w:p>
+                      <w:pPr>
+                        <w:spacing w:after="0" w:line="240" w:lineRule="auto"/>
+                        <w:rPr>
+                          <w:sz w:val="16"/>
+                          <w:szCs w:val="16"/>
+                        </w:rPr>
+                      </w:pPr>
+                      <w:r>
+                        <w:rPr>
+                          <w:sz w:val="16"/>
+                          <w:szCs w:val="16"/>
+                        </w:rPr>
+                        <w:t xml:space="preserve"># </w:t>
+                      </w:r>
+                      <w:proofErr w:type="spellStart"/>
+                      <w:r>
+                        <w:rPr>
+                          <w:b/>
+                          <w:bCs/>
+                          <w:sz w:val="16"/>
+                          <w:szCs w:val="16"/>
+                        </w:rPr>
+                        <w:t>AreaCalculator</w:t>
+                      </w:r>
+                      <w:proofErr w:type="spellEnd"/>
+                      <w:r>
+                        <w:rPr>
+                          <w:sz w:val="16"/>
+                          <w:szCs w:val="16"/>
+                        </w:rPr>
+                        <w:t xml:space="preserve"> </w:t>
+                      </w:r>
+                      <w:r>
+                        <w:rPr>
+                          <w:b/>
+                          <w:bCs/>
+                          <w:sz w:val="16"/>
+                          <w:szCs w:val="16"/>
+                        </w:rPr>
+                        <w:t>class</w:t>
+                      </w:r>
+                    </w:p>
+                    <w:p>
+                      <w:pPr>
+                        <w:spacing w:after="0" w:line="240" w:lineRule="auto"/>
+                        <w:rPr>
+                          <w:sz w:val="16"/>
+                          <w:szCs w:val="16"/>
+                        </w:rPr>
+                      </w:pPr>
+                      <w:r>
+                        <w:rPr>
+                          <w:sz w:val="16"/>
+                          <w:szCs w:val="16"/>
+                        </w:rPr>
+                        <w:t xml:space="preserve">class </w:t>
+                      </w:r>
+                      <w:proofErr w:type="spellStart"/>
+                      <w:r>
+                        <w:rPr>
+                          <w:sz w:val="16"/>
+                          <w:szCs w:val="16"/>
+                        </w:rPr>
+                        <w:t>AreaCalculator</w:t>
+                      </w:r>
+                      <w:proofErr w:type="spellEnd"/>
+                      <w:r>
+                        <w:rPr>
+                          <w:sz w:val="16"/>
+                          <w:szCs w:val="16"/>
+                        </w:rPr>
+                        <w:t>:</w:t>
+                      </w:r>
+                    </w:p>
+                    <w:p>
+                      <w:pPr>
+                        <w:spacing w:after="0" w:line="240" w:lineRule="auto"/>
+                        <w:rPr>
+                          <w:sz w:val="16"/>
+                          <w:szCs w:val="16"/>
+                        </w:rPr>
+                      </w:pPr>
+                      <w:r>
+                        <w:rPr>
+                          <w:sz w:val="16"/>
+                          <w:szCs w:val="16"/>
+                        </w:rPr>
+                        <w:t xml:space="preserve">    def __</w:t>
+                      </w:r>
+                      <w:proofErr w:type="spellStart"/>
+                      <w:r>
+                        <w:rPr>
+                          <w:sz w:val="16"/>
+                          <w:szCs w:val="16"/>
+                        </w:rPr>
+                        <w:t>init</w:t>
+                      </w:r>
+                      <w:proofErr w:type="spellEnd"/>
+                      <w:r>
+                        <w:rPr>
+                          <w:sz w:val="16"/>
+                          <w:szCs w:val="16"/>
+                        </w:rPr>
+                        <w:t>_</w:t>
+                      </w:r>
+                      <w:proofErr w:type="gramStart"/>
+                      <w:r>
+                        <w:rPr>
+                          <w:sz w:val="16"/>
+                          <w:szCs w:val="16"/>
+                        </w:rPr>
+                        <w:t>_(</w:t>
+                      </w:r>
+                      <w:proofErr w:type="gramEnd"/>
+                      <w:r>
+                        <w:rPr>
+                          <w:sz w:val="16"/>
+                          <w:szCs w:val="16"/>
+                        </w:rPr>
+                        <w:t>self, shapes):</w:t>
+                      </w:r>
+                    </w:p>
+                    <w:p>
+                      <w:pPr>
+                        <w:spacing w:after="0" w:line="240" w:lineRule="auto"/>
+                        <w:rPr>
+                          <w:sz w:val="16"/>
+                          <w:szCs w:val="16"/>
+                        </w:rPr>
+                      </w:pPr>
+                      <w:r>
+                        <w:rPr>
+                          <w:sz w:val="16"/>
+                          <w:szCs w:val="16"/>
+                        </w:rPr>
+                        <w:t xml:space="preserve">        </w:t>
+                      </w:r>
+                      <w:proofErr w:type="spellStart"/>
+                      <w:proofErr w:type="gramStart"/>
+                      <w:r>
+                        <w:rPr>
+                          <w:sz w:val="16"/>
+                          <w:szCs w:val="16"/>
+                        </w:rPr>
+                        <w:t>self.shapes</w:t>
+                      </w:r>
+                      <w:proofErr w:type="spellEnd"/>
+                      <w:proofErr w:type="gramEnd"/>
+                      <w:r>
+                        <w:rPr>
+                          <w:sz w:val="16"/>
+                          <w:szCs w:val="16"/>
+                        </w:rPr>
+                        <w:t xml:space="preserve"> = shapes</w:t>
+                      </w:r>
+                    </w:p>
+                    <w:p>
+                      <w:pPr>
+                        <w:spacing w:after="0" w:line="240" w:lineRule="auto"/>
+                        <w:rPr>
+                          <w:sz w:val="16"/>
+                          <w:szCs w:val="16"/>
+                        </w:rPr>
+                      </w:pPr>
+                    </w:p>
+                    <w:p>
+                      <w:pPr>
+                        <w:spacing w:after="0" w:line="240" w:lineRule="auto"/>
+                        <w:rPr>
+                          <w:sz w:val="16"/>
+                          <w:szCs w:val="16"/>
+                        </w:rPr>
+                      </w:pPr>
+                      <w:r>
+                        <w:rPr>
+                          <w:sz w:val="16"/>
+                          <w:szCs w:val="16"/>
+                        </w:rPr>
+                        <w:t xml:space="preserve">    def sum(self):</w:t>
+                      </w:r>
+                    </w:p>
+                    <w:p>
+                      <w:pPr>
+                        <w:spacing w:after="0" w:line="240" w:lineRule="auto"/>
+                        <w:rPr>
+                          <w:sz w:val="16"/>
+                          <w:szCs w:val="16"/>
+                        </w:rPr>
+                      </w:pPr>
+                      <w:r>
+                        <w:rPr>
+                          <w:sz w:val="16"/>
+                          <w:szCs w:val="16"/>
+                        </w:rPr>
+                        <w:t xml:space="preserve">        </w:t>
+                      </w:r>
+                      <w:proofErr w:type="spellStart"/>
+                      <w:r>
+                        <w:rPr>
+                          <w:sz w:val="16"/>
+                          <w:szCs w:val="16"/>
+                        </w:rPr>
+                        <w:t>total_area</w:t>
+                      </w:r>
+                      <w:proofErr w:type="spellEnd"/>
+                      <w:r>
+                        <w:rPr>
+                          <w:sz w:val="16"/>
+                          <w:szCs w:val="16"/>
+                        </w:rPr>
+                        <w:t xml:space="preserve"> = 0</w:t>
+                      </w:r>
+                    </w:p>
+                    <w:p>
+                      <w:pPr>
+                        <w:spacing w:after="0" w:line="240" w:lineRule="auto"/>
+                        <w:rPr>
+                          <w:sz w:val="16"/>
+                          <w:szCs w:val="16"/>
+                        </w:rPr>
+                      </w:pPr>
+                      <w:r>
+                        <w:rPr>
+                          <w:sz w:val="16"/>
+                          <w:szCs w:val="16"/>
+                        </w:rPr>
+                        <w:t xml:space="preserve">        for shape in </w:t>
+                      </w:r>
+                      <w:proofErr w:type="spellStart"/>
+                      <w:proofErr w:type="gramStart"/>
+                      <w:r>
+                        <w:rPr>
+                          <w:sz w:val="16"/>
+                          <w:szCs w:val="16"/>
+                        </w:rPr>
+                        <w:t>self.shapes</w:t>
+                      </w:r>
+                      <w:proofErr w:type="spellEnd"/>
+                      <w:proofErr w:type="gramEnd"/>
+                      <w:r>
+                        <w:rPr>
+                          <w:sz w:val="16"/>
+                          <w:szCs w:val="16"/>
+                        </w:rPr>
+                        <w:t>:</w:t>
+                      </w:r>
+                    </w:p>
+                    <w:p>
+                      <w:pPr>
+                        <w:spacing w:after="0" w:line="240" w:lineRule="auto"/>
+                        <w:rPr>
+                          <w:sz w:val="16"/>
+                          <w:szCs w:val="16"/>
+                        </w:rPr>
+                      </w:pPr>
+                      <w:r>
+                        <w:rPr>
+                          <w:sz w:val="16"/>
+                          <w:szCs w:val="16"/>
+                        </w:rPr>
+                        <w:t xml:space="preserve">            if </w:t>
+                      </w:r>
+                      <w:proofErr w:type="spellStart"/>
+                      <w:proofErr w:type="gramStart"/>
+                      <w:r>
+                        <w:rPr>
+                          <w:sz w:val="16"/>
+                          <w:szCs w:val="16"/>
+                        </w:rPr>
+                        <w:t>isinstance</w:t>
+                      </w:r>
+                      <w:proofErr w:type="spellEnd"/>
+                      <w:r>
+                        <w:rPr>
+                          <w:sz w:val="16"/>
+                          <w:szCs w:val="16"/>
+                        </w:rPr>
+                        <w:t>(</w:t>
+                      </w:r>
+                      <w:proofErr w:type="gramEnd"/>
+                      <w:r>
+                        <w:rPr>
+                          <w:sz w:val="16"/>
+                          <w:szCs w:val="16"/>
+                        </w:rPr>
+                        <w:t xml:space="preserve">shape, </w:t>
+                      </w:r>
+                      <w:proofErr w:type="spellStart"/>
+                      <w:r>
+                        <w:rPr>
+                          <w:sz w:val="16"/>
+                          <w:szCs w:val="16"/>
+                        </w:rPr>
+                        <w:t>ShapeInterface</w:t>
+                      </w:r>
+                      <w:proofErr w:type="spellEnd"/>
+                      <w:r>
+                        <w:rPr>
+                          <w:sz w:val="16"/>
+                          <w:szCs w:val="16"/>
+                        </w:rPr>
+                        <w:t>):</w:t>
+                      </w:r>
+                    </w:p>
+                    <w:p>
+                      <w:pPr>
+                        <w:spacing w:after="0" w:line="240" w:lineRule="auto"/>
+                        <w:rPr>
+                          <w:sz w:val="16"/>
+                          <w:szCs w:val="16"/>
+                        </w:rPr>
+                      </w:pPr>
+                      <w:r>
+                        <w:rPr>
+                          <w:sz w:val="16"/>
+                          <w:szCs w:val="16"/>
+                        </w:rPr>
+                        <w:t xml:space="preserve">                </w:t>
+                      </w:r>
+                      <w:proofErr w:type="spellStart"/>
+                      <w:r>
+                        <w:rPr>
+                          <w:sz w:val="16"/>
+                          <w:szCs w:val="16"/>
+                        </w:rPr>
+                        <w:t>total_area</w:t>
+                      </w:r>
+                      <w:proofErr w:type="spellEnd"/>
+                      <w:r>
+                        <w:rPr>
+                          <w:sz w:val="16"/>
+                          <w:szCs w:val="16"/>
+                        </w:rPr>
+                        <w:t xml:space="preserve"> += </w:t>
+                      </w:r>
+                      <w:proofErr w:type="spellStart"/>
+                      <w:proofErr w:type="gramStart"/>
+                      <w:r>
+                        <w:rPr>
+                          <w:sz w:val="16"/>
+                          <w:szCs w:val="16"/>
+                        </w:rPr>
+                        <w:t>shape.area</w:t>
+                      </w:r>
+                      <w:proofErr w:type="spellEnd"/>
+                      <w:proofErr w:type="gramEnd"/>
+                      <w:r>
+                        <w:rPr>
+                          <w:sz w:val="16"/>
+                          <w:szCs w:val="16"/>
+                        </w:rPr>
+                        <w:t>()</w:t>
+                      </w:r>
+                    </w:p>
+                    <w:p>
+                      <w:pPr>
+                        <w:spacing w:after="0" w:line="240" w:lineRule="auto"/>
+                        <w:rPr>
+                          <w:sz w:val="16"/>
+                          <w:szCs w:val="16"/>
+                        </w:rPr>
+                      </w:pPr>
+                      <w:r>
+                        <w:rPr>
+                          <w:sz w:val="16"/>
+                          <w:szCs w:val="16"/>
+                        </w:rPr>
+                        <w:t xml:space="preserve">            else:</w:t>
+                      </w:r>
+                    </w:p>
+                    <w:p>
+                      <w:pPr>
+                        <w:spacing w:after="0" w:line="240" w:lineRule="auto"/>
+                        <w:rPr>
+                          <w:sz w:val="16"/>
+                          <w:szCs w:val="16"/>
+                        </w:rPr>
+                      </w:pPr>
+                      <w:r>
+                        <w:rPr>
+                          <w:sz w:val="16"/>
+                          <w:szCs w:val="16"/>
+                        </w:rPr>
+                        <w:t xml:space="preserve">                raise </w:t>
+                      </w:r>
+                      <w:proofErr w:type="spellStart"/>
+                      <w:proofErr w:type="gramStart"/>
+                      <w:r>
+                        <w:rPr>
+                          <w:sz w:val="16"/>
+                          <w:szCs w:val="16"/>
+                        </w:rPr>
+                        <w:t>AreaCalculatorInvalidShapeException</w:t>
+                      </w:r>
+                      <w:proofErr w:type="spellEnd"/>
+                      <w:r>
+                        <w:rPr>
+                          <w:sz w:val="16"/>
+                          <w:szCs w:val="16"/>
+                        </w:rPr>
+                        <w:t>(</w:t>
+                      </w:r>
+                      <w:proofErr w:type="gramEnd"/>
+                      <w:r>
+                        <w:rPr>
+                          <w:sz w:val="16"/>
+                          <w:szCs w:val="16"/>
+                        </w:rPr>
+                        <w:t>"Invalid shape provided.")</w:t>
+                      </w:r>
+                    </w:p>
+                    <w:p>
+                      <w:pPr>
+                        <w:spacing w:after="0" w:line="240" w:lineRule="auto"/>
+                        <w:rPr>
+                          <w:sz w:val="16"/>
+                          <w:szCs w:val="16"/>
+                        </w:rPr>
+                      </w:pPr>
+                      <w:r>
+                        <w:rPr>
+                          <w:sz w:val="16"/>
+                          <w:szCs w:val="16"/>
+                        </w:rPr>
+                        <w:t xml:space="preserve">        return </w:t>
+                      </w:r>
+                      <w:proofErr w:type="spellStart"/>
+                      <w:r>
+                        <w:rPr>
+                          <w:sz w:val="16"/>
+                          <w:szCs w:val="16"/>
+                        </w:rPr>
+                        <w:t>total_area</w:t>
+                      </w:r>
+                      <w:proofErr w:type="spellEnd"/>
+                    </w:p>
+                    <w:p>
+                      <w:pPr>
+                        <w:spacing w:after="0" w:line="240" w:lineRule="auto"/>
+                        <w:rPr>
+                          <w:sz w:val="16"/>
+                          <w:szCs w:val="16"/>
+                        </w:rPr>
+                      </w:pPr>
+                    </w:p>
+                    <w:p>
+                      <w:pPr>
+                        <w:spacing w:after="0" w:line="240" w:lineRule="auto"/>
+                        <w:rPr>
+                          <w:sz w:val="16"/>
+                          <w:szCs w:val="16"/>
+                        </w:rPr>
+                      </w:pPr>
+                      <w:r>
+                        <w:rPr>
+                          <w:sz w:val="16"/>
+                          <w:szCs w:val="16"/>
+                        </w:rPr>
+                        <w:t># Example Shapes</w:t>
+                      </w:r>
+                    </w:p>
+                    <w:p>
+                      <w:pPr>
+                        <w:spacing w:after="0" w:line="240" w:lineRule="auto"/>
+                        <w:rPr>
+                          <w:sz w:val="16"/>
+                          <w:szCs w:val="16"/>
+                        </w:rPr>
+                      </w:pPr>
+                      <w:r>
+                        <w:rPr>
+                          <w:sz w:val="16"/>
+                          <w:szCs w:val="16"/>
+                        </w:rPr>
+                        <w:t xml:space="preserve">class </w:t>
+                      </w:r>
+                      <w:proofErr w:type="gramStart"/>
+                      <w:r>
+                        <w:rPr>
+                          <w:sz w:val="16"/>
+                          <w:szCs w:val="16"/>
+                        </w:rPr>
+                        <w:t>Circle(</w:t>
+                      </w:r>
+                      <w:proofErr w:type="spellStart"/>
+                      <w:proofErr w:type="gramEnd"/>
+                      <w:r>
+                        <w:rPr>
+                          <w:sz w:val="16"/>
+                          <w:szCs w:val="16"/>
+                        </w:rPr>
+                        <w:t>ShapeInterface</w:t>
+                      </w:r>
+                      <w:proofErr w:type="spellEnd"/>
+                      <w:r>
+                        <w:rPr>
+                          <w:sz w:val="16"/>
+                          <w:szCs w:val="16"/>
+                        </w:rPr>
+                        <w:t>):</w:t>
+                      </w:r>
+                    </w:p>
+                    <w:p>
+                      <w:pPr>
+                        <w:spacing w:after="0" w:line="240" w:lineRule="auto"/>
+                        <w:rPr>
+                          <w:sz w:val="16"/>
+                          <w:szCs w:val="16"/>
+                        </w:rPr>
+                      </w:pPr>
+                      <w:r>
+                        <w:rPr>
+                          <w:sz w:val="16"/>
+                          <w:szCs w:val="16"/>
+                        </w:rPr>
+                        <w:t xml:space="preserve">    def __</w:t>
+                      </w:r>
+                      <w:proofErr w:type="spellStart"/>
+                      <w:r>
+                        <w:rPr>
+                          <w:sz w:val="16"/>
+                          <w:szCs w:val="16"/>
+                        </w:rPr>
+                        <w:t>init</w:t>
+                      </w:r>
+                      <w:proofErr w:type="spellEnd"/>
+                      <w:r>
+                        <w:rPr>
+                          <w:sz w:val="16"/>
+                          <w:szCs w:val="16"/>
+                        </w:rPr>
+                        <w:t>_</w:t>
+                      </w:r>
+                      <w:proofErr w:type="gramStart"/>
+                      <w:r>
+                        <w:rPr>
+                          <w:sz w:val="16"/>
+                          <w:szCs w:val="16"/>
+                        </w:rPr>
+                        <w:t>_(</w:t>
+                      </w:r>
+                      <w:proofErr w:type="gramEnd"/>
+                      <w:r>
+                        <w:rPr>
+                          <w:sz w:val="16"/>
+                          <w:szCs w:val="16"/>
+                        </w:rPr>
+                        <w:t>self, radius):</w:t>
+                      </w:r>
+                    </w:p>
+                    <w:p>
+                      <w:pPr>
+                        <w:spacing w:after="0" w:line="240" w:lineRule="auto"/>
+                        <w:rPr>
+                          <w:sz w:val="16"/>
+                          <w:szCs w:val="16"/>
+                        </w:rPr>
+                      </w:pPr>
+                      <w:r>
+                        <w:rPr>
+                          <w:sz w:val="16"/>
+                          <w:szCs w:val="16"/>
+                        </w:rPr>
+                        <w:t xml:space="preserve">        </w:t>
+                      </w:r>
+                      <w:proofErr w:type="spellStart"/>
+                      <w:proofErr w:type="gramStart"/>
+                      <w:r>
+                        <w:rPr>
+                          <w:sz w:val="16"/>
+                          <w:szCs w:val="16"/>
+                        </w:rPr>
+                        <w:t>self.radius</w:t>
+                      </w:r>
+                      <w:proofErr w:type="spellEnd"/>
+                      <w:proofErr w:type="gramEnd"/>
+                      <w:r>
+                        <w:rPr>
+                          <w:sz w:val="16"/>
+                          <w:szCs w:val="16"/>
+                        </w:rPr>
+                        <w:t xml:space="preserve"> = radius</w:t>
+                      </w:r>
+                    </w:p>
+                    <w:p>
+                      <w:pPr>
+                        <w:spacing w:after="0" w:line="240" w:lineRule="auto"/>
+                        <w:rPr>
+                          <w:sz w:val="16"/>
+                          <w:szCs w:val="16"/>
+                        </w:rPr>
+                      </w:pPr>
+                    </w:p>
+                    <w:p>
+                      <w:pPr>
+                        <w:spacing w:after="0" w:line="240" w:lineRule="auto"/>
+                        <w:rPr>
+                          <w:sz w:val="16"/>
+                          <w:szCs w:val="16"/>
+                        </w:rPr>
+                      </w:pPr>
+                      <w:r>
+                        <w:rPr>
+                          <w:sz w:val="16"/>
+                          <w:szCs w:val="16"/>
+                        </w:rPr>
+                        <w:t xml:space="preserve">    def area(self):</w:t>
+                      </w:r>
+                    </w:p>
+                    <w:p>
+                      <w:pPr>
+                        <w:spacing w:after="0" w:line="240" w:lineRule="auto"/>
+                        <w:rPr>
+                          <w:sz w:val="16"/>
+                          <w:szCs w:val="16"/>
+                        </w:rPr>
+                      </w:pPr>
+                      <w:r>
+                        <w:rPr>
+                          <w:sz w:val="16"/>
+                          <w:szCs w:val="16"/>
+                        </w:rPr>
+                        <w:t xml:space="preserve">        return 3.14159 * (</w:t>
+                      </w:r>
+                      <w:proofErr w:type="spellStart"/>
+                      <w:proofErr w:type="gramStart"/>
+                      <w:r>
+                        <w:rPr>
+                          <w:sz w:val="16"/>
+                          <w:szCs w:val="16"/>
+                        </w:rPr>
+                        <w:t>self.radius</w:t>
+                      </w:r>
+                      <w:proofErr w:type="spellEnd"/>
+                      <w:proofErr w:type="gramEnd"/>
+                      <w:r>
+                        <w:rPr>
+                          <w:sz w:val="16"/>
+                          <w:szCs w:val="16"/>
+                        </w:rPr>
+                        <w:t xml:space="preserve"> ** 2)</w:t>
+                      </w:r>
+                    </w:p>
+                    <w:p>
+                      <w:pPr>
+                        <w:spacing w:after="0" w:line="240" w:lineRule="auto"/>
+                        <w:rPr>
+                          <w:sz w:val="16"/>
+                          <w:szCs w:val="16"/>
+                        </w:rPr>
+                      </w:pPr>
+                    </w:p>
+                    <w:p>
+                      <w:pPr>
+                        <w:spacing w:after="0" w:line="240" w:lineRule="auto"/>
+                        <w:rPr>
+                          <w:sz w:val="16"/>
+                          <w:szCs w:val="16"/>
+                        </w:rPr>
+                      </w:pPr>
+                      <w:r>
+                        <w:rPr>
+                          <w:sz w:val="16"/>
+                          <w:szCs w:val="16"/>
+                        </w:rPr>
+                        <w:t xml:space="preserve">class </w:t>
+                      </w:r>
+                      <w:proofErr w:type="gramStart"/>
+                      <w:r>
+                        <w:rPr>
+                          <w:sz w:val="16"/>
+                          <w:szCs w:val="16"/>
+                        </w:rPr>
+                        <w:t>Rectangle(</w:t>
+                      </w:r>
+                      <w:proofErr w:type="spellStart"/>
+                      <w:proofErr w:type="gramEnd"/>
+                      <w:r>
+                        <w:rPr>
+                          <w:sz w:val="16"/>
+                          <w:szCs w:val="16"/>
+                        </w:rPr>
+                        <w:t>ShapeInterface</w:t>
+                      </w:r>
+                      <w:proofErr w:type="spellEnd"/>
+                      <w:r>
+                        <w:rPr>
+                          <w:sz w:val="16"/>
+                          <w:szCs w:val="16"/>
+                        </w:rPr>
+                        <w:t>):</w:t>
+                      </w:r>
+                    </w:p>
+                    <w:p>
+                      <w:pPr>
+                        <w:spacing w:after="0" w:line="240" w:lineRule="auto"/>
+                        <w:rPr>
+                          <w:sz w:val="16"/>
+                          <w:szCs w:val="16"/>
+                        </w:rPr>
+                      </w:pPr>
+                      <w:r>
+                        <w:rPr>
+                          <w:sz w:val="16"/>
+                          <w:szCs w:val="16"/>
+                        </w:rPr>
+                        <w:t xml:space="preserve">    def __</w:t>
+                      </w:r>
+                      <w:proofErr w:type="spellStart"/>
+                      <w:r>
+                        <w:rPr>
+                          <w:sz w:val="16"/>
+                          <w:szCs w:val="16"/>
+                        </w:rPr>
+                        <w:t>init</w:t>
+                      </w:r>
+                      <w:proofErr w:type="spellEnd"/>
+                      <w:r>
+                        <w:rPr>
+                          <w:sz w:val="16"/>
+                          <w:szCs w:val="16"/>
+                        </w:rPr>
+                        <w:t>_</w:t>
+                      </w:r>
+                      <w:proofErr w:type="gramStart"/>
+                      <w:r>
+                        <w:rPr>
+                          <w:sz w:val="16"/>
+                          <w:szCs w:val="16"/>
+                        </w:rPr>
+                        <w:t>_(</w:t>
+                      </w:r>
+                      <w:proofErr w:type="gramEnd"/>
+                      <w:r>
+                        <w:rPr>
+                          <w:sz w:val="16"/>
+                          <w:szCs w:val="16"/>
+                        </w:rPr>
+                        <w:t>self, width, height):</w:t>
+                      </w:r>
+                    </w:p>
+                    <w:p>
+                      <w:pPr>
+                        <w:spacing w:after="0" w:line="240" w:lineRule="auto"/>
+                        <w:rPr>
+                          <w:sz w:val="16"/>
+                          <w:szCs w:val="16"/>
+                        </w:rPr>
+                      </w:pPr>
+                      <w:r>
+                        <w:rPr>
+                          <w:sz w:val="16"/>
+                          <w:szCs w:val="16"/>
+                        </w:rPr>
+                        <w:t xml:space="preserve">        </w:t>
+                      </w:r>
+                      <w:proofErr w:type="spellStart"/>
+                      <w:proofErr w:type="gramStart"/>
+                      <w:r>
+                        <w:rPr>
+                          <w:sz w:val="16"/>
+                          <w:szCs w:val="16"/>
+                        </w:rPr>
+                        <w:t>self.width</w:t>
+                      </w:r>
+                      <w:proofErr w:type="spellEnd"/>
+                      <w:proofErr w:type="gramEnd"/>
+                      <w:r>
+                        <w:rPr>
+                          <w:sz w:val="16"/>
+                          <w:szCs w:val="16"/>
+                        </w:rPr>
+                        <w:t xml:space="preserve"> = width</w:t>
+                      </w:r>
+                    </w:p>
+                    <w:p>
+                      <w:pPr>
+                        <w:spacing w:after="0" w:line="240" w:lineRule="auto"/>
+                        <w:rPr>
+                          <w:sz w:val="16"/>
+                          <w:szCs w:val="16"/>
+                        </w:rPr>
+                      </w:pPr>
+                      <w:r>
+                        <w:rPr>
+                          <w:sz w:val="16"/>
+                          <w:szCs w:val="16"/>
+                        </w:rPr>
+                        <w:t xml:space="preserve">        </w:t>
+                      </w:r>
+                      <w:proofErr w:type="spellStart"/>
+                      <w:proofErr w:type="gramStart"/>
+                      <w:r>
+                        <w:rPr>
+                          <w:sz w:val="16"/>
+                          <w:szCs w:val="16"/>
+                        </w:rPr>
+                        <w:t>self.height</w:t>
+                      </w:r>
+                      <w:proofErr w:type="spellEnd"/>
+                      <w:proofErr w:type="gramEnd"/>
+                      <w:r>
+                        <w:rPr>
+                          <w:sz w:val="16"/>
+                          <w:szCs w:val="16"/>
+                        </w:rPr>
+                        <w:t xml:space="preserve"> = height</w:t>
+                      </w:r>
+                    </w:p>
+                    <w:p>
+                      <w:pPr>
+                        <w:spacing w:after="0" w:line="240" w:lineRule="auto"/>
+                        <w:rPr>
+                          <w:sz w:val="16"/>
+                          <w:szCs w:val="16"/>
+                        </w:rPr>
+                      </w:pPr>
+                    </w:p>
+                    <w:p>
+                      <w:pPr>
+                        <w:spacing w:after="0" w:line="240" w:lineRule="auto"/>
+                        <w:rPr>
+                          <w:sz w:val="16"/>
+                          <w:szCs w:val="16"/>
+                        </w:rPr>
+                      </w:pPr>
+                      <w:r>
+                        <w:rPr>
+                          <w:sz w:val="16"/>
+                          <w:szCs w:val="16"/>
+                        </w:rPr>
+                        <w:t xml:space="preserve">    def area(self):</w:t>
+                      </w:r>
+                    </w:p>
+                    <w:p>
+                      <w:pPr>
+                        <w:spacing w:after="0" w:line="240" w:lineRule="auto"/>
+                        <w:rPr>
+                          <w:sz w:val="16"/>
+                          <w:szCs w:val="16"/>
+                        </w:rPr>
+                      </w:pPr>
+                      <w:r>
+                        <w:rPr>
+                          <w:sz w:val="16"/>
+                          <w:szCs w:val="16"/>
+                        </w:rPr>
+                        <w:t xml:space="preserve">        return </w:t>
+                      </w:r>
+                      <w:proofErr w:type="spellStart"/>
+                      <w:proofErr w:type="gramStart"/>
+                      <w:r>
+                        <w:rPr>
+                          <w:sz w:val="16"/>
+                          <w:szCs w:val="16"/>
+                        </w:rPr>
+                        <w:t>self.width</w:t>
+                      </w:r>
+                      <w:proofErr w:type="spellEnd"/>
+                      <w:proofErr w:type="gramEnd"/>
+                      <w:r>
+                        <w:rPr>
+                          <w:sz w:val="16"/>
+                          <w:szCs w:val="16"/>
+                        </w:rPr>
+                        <w:t xml:space="preserve"> * </w:t>
+                      </w:r>
+                      <w:proofErr w:type="spellStart"/>
+                      <w:r>
+                        <w:rPr>
+                          <w:sz w:val="16"/>
+                          <w:szCs w:val="16"/>
+                        </w:rPr>
+                        <w:t>self.height</w:t>
+                      </w:r>
+                      <w:proofErr w:type="spellEnd"/>
+                    </w:p>
+                    <w:p>
+                      <w:pPr>
+                        <w:spacing w:after="0" w:line="240" w:lineRule="auto"/>
+                        <w:rPr>
+                          <w:sz w:val="16"/>
+                          <w:szCs w:val="16"/>
+                        </w:rPr>
+                      </w:pPr>
+                    </w:p>
+                    <w:p>
+                      <w:pPr>
+                        <w:spacing w:after="0" w:line="240" w:lineRule="auto"/>
+                        <w:rPr>
+                          <w:sz w:val="16"/>
+                          <w:szCs w:val="16"/>
+                        </w:rPr>
+                      </w:pPr>
+                      <w:r>
+                        <w:rPr>
+                          <w:sz w:val="16"/>
+                          <w:szCs w:val="16"/>
+                        </w:rPr>
+                        <w:t># Main code for testing</w:t>
+                      </w:r>
+                    </w:p>
+                    <w:p>
+                      <w:pPr>
+                        <w:spacing w:after="0" w:line="240" w:lineRule="auto"/>
+                        <w:rPr>
+                          <w:sz w:val="16"/>
+                          <w:szCs w:val="16"/>
+                        </w:rPr>
+                      </w:pPr>
+                      <w:r>
+                        <w:rPr>
+                          <w:sz w:val="16"/>
+                          <w:szCs w:val="16"/>
+                        </w:rPr>
+                        <w:t>if __name__ == "__main__":</w:t>
+                      </w:r>
+                    </w:p>
+                    <w:p>
+                      <w:pPr>
+                        <w:spacing w:after="0" w:line="240" w:lineRule="auto"/>
+                        <w:rPr>
+                          <w:sz w:val="16"/>
+                          <w:szCs w:val="16"/>
+                        </w:rPr>
+                      </w:pPr>
+                      <w:r>
+                        <w:rPr>
+                          <w:sz w:val="16"/>
+                          <w:szCs w:val="16"/>
+                        </w:rPr>
+                        <w:t xml:space="preserve">    shapes = [</w:t>
+                      </w:r>
+                    </w:p>
+                    <w:p>
+                      <w:pPr>
+                        <w:spacing w:after="0" w:line="240" w:lineRule="auto"/>
+                        <w:rPr>
+                          <w:sz w:val="16"/>
+                          <w:szCs w:val="16"/>
+                        </w:rPr>
+                      </w:pPr>
+                      <w:r>
+                        <w:rPr>
+                          <w:sz w:val="16"/>
+                          <w:szCs w:val="16"/>
+                        </w:rPr>
+                        <w:t xml:space="preserve">        </w:t>
+                      </w:r>
+                      <w:proofErr w:type="gramStart"/>
+                      <w:r>
+                        <w:rPr>
+                          <w:sz w:val="16"/>
+                          <w:szCs w:val="16"/>
+                        </w:rPr>
+                        <w:t>Circle(</w:t>
+                      </w:r>
+                      <w:proofErr w:type="gramEnd"/>
+                      <w:r>
+                        <w:rPr>
+                          <w:sz w:val="16"/>
+                          <w:szCs w:val="16"/>
+                        </w:rPr>
+                        <w:t>3),</w:t>
+                      </w:r>
+                    </w:p>
+                    <w:p>
+                      <w:pPr>
+                        <w:spacing w:after="0" w:line="240" w:lineRule="auto"/>
+                        <w:rPr>
+                          <w:sz w:val="16"/>
+                          <w:szCs w:val="16"/>
+                        </w:rPr>
+                      </w:pPr>
+                      <w:r>
+                        <w:rPr>
+                          <w:sz w:val="16"/>
+                          <w:szCs w:val="16"/>
+                        </w:rPr>
+                        <w:t xml:space="preserve">        </w:t>
+                      </w:r>
+                      <w:proofErr w:type="gramStart"/>
+                      <w:r>
+                        <w:rPr>
+                          <w:sz w:val="16"/>
+                          <w:szCs w:val="16"/>
+                        </w:rPr>
+                        <w:t>Rectangle(</w:t>
+                      </w:r>
+                      <w:proofErr w:type="gramEnd"/>
+                      <w:r>
+                        <w:rPr>
+                          <w:sz w:val="16"/>
+                          <w:szCs w:val="16"/>
+                        </w:rPr>
+                        <w:t>4, 5)</w:t>
+                      </w:r>
+                    </w:p>
+                    <w:p>
+                      <w:pPr>
+                        <w:spacing w:after="0" w:line="240" w:lineRule="auto"/>
+                        <w:rPr>
+                          <w:sz w:val="16"/>
+                          <w:szCs w:val="16"/>
+                        </w:rPr>
+                      </w:pPr>
+                      <w:r>
+                        <w:rPr>
+                          <w:sz w:val="16"/>
+                          <w:szCs w:val="16"/>
+                        </w:rPr>
+                        <w:t xml:space="preserve">    ]</w:t>
+                      </w:r>
+                    </w:p>
+                    <w:p>
+                      <w:pPr>
+                        <w:spacing w:after="0" w:line="240" w:lineRule="auto"/>
+                        <w:rPr>
+                          <w:sz w:val="16"/>
+                          <w:szCs w:val="16"/>
+                        </w:rPr>
+                      </w:pPr>
+                    </w:p>
+                    <w:p>
+                      <w:pPr>
+                        <w:spacing w:after="0" w:line="240" w:lineRule="auto"/>
+                        <w:rPr>
+                          <w:sz w:val="16"/>
+                          <w:szCs w:val="16"/>
+                        </w:rPr>
+                      </w:pPr>
+                      <w:r>
+                        <w:rPr>
+                          <w:sz w:val="16"/>
+                          <w:szCs w:val="16"/>
+                        </w:rPr>
+                        <w:t xml:space="preserve">    calculator = </w:t>
+                      </w:r>
+                      <w:proofErr w:type="spellStart"/>
+                      <w:r>
+                        <w:rPr>
+                          <w:sz w:val="16"/>
+                          <w:szCs w:val="16"/>
+                        </w:rPr>
+                        <w:t>AreaCalculator</w:t>
+                      </w:r>
+                      <w:proofErr w:type="spellEnd"/>
+                      <w:r>
+                        <w:rPr>
+                          <w:sz w:val="16"/>
+                          <w:szCs w:val="16"/>
+                        </w:rPr>
+                        <w:t>(shapes)</w:t>
+                      </w:r>
+                    </w:p>
+                    <w:p>
+                      <w:pPr>
+                        <w:spacing w:after="0" w:line="240" w:lineRule="auto"/>
+                        <w:rPr>
+                          <w:sz w:val="16"/>
+                          <w:szCs w:val="16"/>
+                        </w:rPr>
+                      </w:pPr>
+                      <w:r>
+                        <w:rPr>
+                          <w:sz w:val="16"/>
+                          <w:szCs w:val="16"/>
+                        </w:rPr>
+                        <w:t xml:space="preserve">    </w:t>
+                      </w:r>
+                      <w:proofErr w:type="gramStart"/>
+                      <w:r>
+                        <w:rPr>
+                          <w:sz w:val="16"/>
+                          <w:szCs w:val="16"/>
+                        </w:rPr>
+                        <w:t>print(</w:t>
+                      </w:r>
+                      <w:proofErr w:type="gramEnd"/>
+                      <w:r>
+                        <w:rPr>
+                          <w:sz w:val="16"/>
+                          <w:szCs w:val="16"/>
+                        </w:rPr>
+                        <w:t xml:space="preserve">"Total Area:", </w:t>
+                      </w:r>
+                      <w:proofErr w:type="spellStart"/>
+                      <w:r>
+                        <w:rPr>
+                          <w:sz w:val="16"/>
+                          <w:szCs w:val="16"/>
+                        </w:rPr>
+                        <w:t>calculator.sum</w:t>
+                      </w:r>
+                      <w:proofErr w:type="spellEnd"/>
+                      <w:r>
+                        <w:rPr>
+                          <w:sz w:val="16"/>
+                          <w:szCs w:val="16"/>
+                        </w:rPr>
+                        <w:t>())</w:t>
+                      </w:r>
+                    </w:p>
+                  </w:txbxContent>
+                </v:textbox>
+              </v:shape>
+            </w:pict>
+          </mc:Fallback>
+        </mc:AlternateContent>
+      </w:r>
+    </w:p>
+    <w:p>
+      <w:pPr>
+        <w:ind w:left="5760"/>
+        <w:rPr>
+          <w:color w:val="000000" w:themeColor="text1"/>
+        </w:rPr>
+      </w:pPr>
+    </w:p>
+    <w:p>
+      <w:pPr>
+        <w:ind w:left="5760"/>
+        <w:rPr>
+          <w:rFonts w:asciiTheme="majorHAnsi" w:eastAsiaTheme="majorEastAsia" w:hAnsiTheme="majorHAnsi" w:cstheme="majorBidi"/>
+          <w:b/>
+          <w:color w:val="000000" w:themeColor="text1"/>
+          <w:szCs w:val="26"/>
+        </w:rPr>
+      </w:pPr>
+      <w:r>
+        <w:rPr>
+          <w:color w:val="000000" w:themeColor="text1"/>
+        </w:rPr>
+        <w:br w:type="page"/>
+      </w:r>
+    </w:p>
+    <w:p>
+      <w:pPr>
+        <w:pStyle w:val="Heading2"/>
+        <w:pBdr>
+          <w:bottom w:val="single" w:sz="6" w:space="1" w:color="auto"/>
+        </w:pBdr>
+        <w:rPr>
+          <w:color w:val="000000" w:themeColor="text1"/>
+        </w:rPr>
+      </w:pPr>
+      <w:proofErr w:type="spellStart"/>
+      <w:r>
+        <w:rPr>
+          <w:color w:val="000000" w:themeColor="text1"/>
+        </w:rPr>
+        <w:lastRenderedPageBreak/>
+        <w:t>Liskov</w:t>
+      </w:r>
+      <w:proofErr w:type="spellEnd"/>
+      <w:r>
+        <w:rPr>
+          <w:color w:val="000000" w:themeColor="text1"/>
+        </w:rPr>
+        <w:t xml:space="preserve"> Substitution</w:t>
+      </w:r>
+      <w:r>
+        <w:rPr>
+          <w:color w:val="000000" w:themeColor="text1"/>
+        </w:rPr>
+        <w:t xml:space="preserve"> Principle</w:t>
+      </w:r>
+    </w:p>
+    <w:p>
+      <w:pPr>
+        <w:rPr>
+          <w:b/>
+          <w:bCs/>
+        </w:rPr>
+      </w:pPr>
+      <w:r>
+        <w:rPr>
+          <w:i/>
+          <w:iCs/>
+        </w:rPr>
+        <w:t>Let q(x) be a property provable about objects of x of type T. Then q(y) should be provable for objects y of type S where S is a subtype of T.</w:t>
+      </w:r>
+      <w:r>
+        <w:rPr>
+          <w:i/>
+          <w:iCs/>
+        </w:rPr>
+        <w:t xml:space="preserve"> </w:t>
+      </w:r>
+      <w:r>
+        <w:rPr>
+          <w:b/>
+          <w:bCs/>
+        </w:rPr>
+        <w:t>Every subclass or derived class should be substitutable for their parent or base class</w:t>
+      </w:r>
+      <w:r>
+        <w:rPr>
+          <w:b/>
+          <w:bCs/>
+        </w:rPr>
+        <w:t xml:space="preserve">. </w:t>
+      </w:r>
+    </w:p>
+    <w:p>
+      <w:pPr>
+        <w:pStyle w:val="ListParagraph"/>
+        <w:numPr>
+          <w:ilvl w:val="1"/>
+          <w:numId w:val="6"/>
+        </w:numPr>
+      </w:pPr>
+      <w:r>
+        <w:t>If you have a group of things (like classes or objects) that all follow the same rules (like a base class or interface), adding a new thing to the group shouldn’t break those rules.</w:t>
+      </w:r>
+    </w:p>
+    <w:p>
+      <w:pPr>
+        <w:pStyle w:val="ListParagraph"/>
+        <w:numPr>
+          <w:ilvl w:val="0"/>
+          <w:numId w:val="6"/>
+        </w:numPr>
+      </w:pPr>
+      <w:r>
+        <w:rPr>
+          <w:b/>
+          <w:bCs/>
+        </w:rPr>
+        <w:t>WHY</w:t>
+      </w:r>
+      <w:r>
+        <w:t>: Makes</w:t>
+      </w:r>
+      <w:r>
+        <w:t xml:space="preserve"> programs easier to understand and less likely to have bugs.</w:t>
+      </w:r>
+    </w:p>
+    <w:p>
+      <w:pPr>
+        <w:pStyle w:val="Heading2"/>
+        <w:pBdr>
+          <w:bottom w:val="single" w:sz="6" w:space="1" w:color="auto"/>
+        </w:pBdr>
+        <w:rPr>
+          <w:color w:val="000000" w:themeColor="text1"/>
+        </w:rPr>
+      </w:pPr>
+      <w:r>
+        <w:rPr>
+          <w:color w:val="000000" w:themeColor="text1"/>
+        </w:rPr>
+        <w:t>Integration Segregation</w:t>
+      </w:r>
+      <w:r>
+        <w:rPr>
+          <w:color w:val="000000" w:themeColor="text1"/>
+        </w:rPr>
+        <w:t xml:space="preserve"> Principle</w:t>
+      </w:r>
+    </w:p>
+    <w:p>
+      <w:r>
+        <w:t>Every function should</w:t>
+      </w:r>
+    </w:p>
+    <w:p>
+      <w:pPr>
+        <w:pStyle w:val="Heading2"/>
+        <w:pBdr>
+          <w:bottom w:val="single" w:sz="6" w:space="1" w:color="auto"/>
+        </w:pBdr>
+        <w:rPr>
+          <w:color w:val="000000" w:themeColor="text1"/>
+        </w:rPr>
+      </w:pPr>
+      <w:r>
+        <w:rPr>
+          <w:color w:val="000000" w:themeColor="text1"/>
+        </w:rPr>
+        <w:t>Dependency Inversion</w:t>
+      </w:r>
+      <w:r>
+        <w:rPr>
+          <w:color w:val="000000" w:themeColor="text1"/>
+        </w:rPr>
+        <w:t xml:space="preserve"> Principle</w:t>
+      </w:r>
+    </w:p>
+    <w:p>
+      <w:r>
+        <w:t>Every function should</w:t>
+      </w:r>
+    </w:p>
+    <w:p/>
+    <w:p>
+      <w:pPr>
+        <w:ind w:left="360"/>
+      </w:pPr>
+    </w:p>
+    <w:p/>
+    <w:p/>
+    <w:p>
+      <w:pPr>
+        <w:rPr>
+          <w:sz w:val="20"/>
+          <w:szCs w:val="20"/>
+        </w:rPr>
+      </w:pPr>
+      <w:r>
+        <w:rPr>
+          <w:sz w:val="20"/>
+          <w:szCs w:val="20"/>
+        </w:rPr>
+        <w:br w:type="page"/>
+      </w:r>
+    </w:p>
+    <w:p>
+      <w:pPr>
+        <w:rPr>
+          <w:sz w:val="20"/>
+          <w:szCs w:val="20"/>
+        </w:rPr>
+      </w:pPr>
+      <w:r>
+        <w:rPr>
+          <w:sz w:val="20"/>
+          <w:szCs w:val="20"/>
+        </w:rPr>
+        <w:lastRenderedPageBreak/>
+        <w:t>Res</w:t>
+      </w:r>
+      <w:r>
+        <w:rPr>
+          <w:sz w:val="20"/>
+          <w:szCs w:val="20"/>
+        </w:rPr>
+        <w:t>ources</w:t>
+      </w:r>
+    </w:p>
+    <w:p>
+      <w:pPr>
+        <w:pStyle w:val="ListParagraph"/>
+        <w:numPr>
+          <w:ilvl w:val="0"/>
+          <w:numId w:val="5"/>
+        </w:numPr>
+        <w:rPr>
+          <w:b/>
+          <w:bCs/>
+          <w:sz w:val="20"/>
+          <w:szCs w:val="20"/>
+          <w:lang w:val="en-CA"/>
+        </w:rPr>
+      </w:pPr>
+      <w:hyperlink r:id="rId7" w:history="1">
+        <w:proofErr w:type="spellStart"/>
+        <w:r>
+          <w:rPr>
+            <w:rStyle w:val="Hyperlink"/>
+            <w:sz w:val="20"/>
+            <w:szCs w:val="20"/>
+          </w:rPr>
+          <w:t>DigitalOcean</w:t>
+        </w:r>
+        <w:proofErr w:type="spellEnd"/>
+        <w:r>
+          <w:rPr>
+            <w:rStyle w:val="Hyperlink"/>
+            <w:sz w:val="20"/>
+            <w:szCs w:val="20"/>
+          </w:rPr>
+          <w:t xml:space="preserve"> - </w:t>
+        </w:r>
+        <w:r>
+          <w:rPr>
+            <w:rStyle w:val="Hyperlink"/>
+            <w:sz w:val="20"/>
+            <w:szCs w:val="20"/>
+            <w:lang w:val="en-CA"/>
+          </w:rPr>
+          <w:t xml:space="preserve">SOLID: The First 5 Principles of </w:t>
+        </w:r>
+        <w:proofErr w:type="gramStart"/>
+        <w:r>
+          <w:rPr>
+            <w:rStyle w:val="Hyperlink"/>
+            <w:sz w:val="20"/>
+            <w:szCs w:val="20"/>
+            <w:lang w:val="en-CA"/>
+          </w:rPr>
+          <w:t>Object Oriented</w:t>
+        </w:r>
+        <w:proofErr w:type="gramEnd"/>
+        <w:r>
+          <w:rPr>
+            <w:rStyle w:val="Hyperlink"/>
+            <w:sz w:val="20"/>
+            <w:szCs w:val="20"/>
+            <w:lang w:val="en-CA"/>
+          </w:rPr>
+          <w:t xml:space="preserve"> Design</w:t>
+        </w:r>
+      </w:hyperlink>
+    </w:p>
+    <w:p>
+      <w:pPr>
+        <w:pStyle w:val="ListParagraph"/>
+        <w:numPr>
+          <w:ilvl w:val="0"/>
+          <w:numId w:val="5"/>
+        </w:numPr>
+        <w:rPr>
+          <w:b/>
+          <w:bCs/>
+          <w:sz w:val="20"/>
+          <w:szCs w:val="20"/>
+          <w:lang w:val="en-CA"/>
+        </w:rPr>
+      </w:pPr>
+      <w:hyperlink r:id="rId8" w:history="1">
+        <w:r>
+          <w:rPr>
+            <w:rStyle w:val="Hyperlink"/>
+            <w:sz w:val="20"/>
+            <w:szCs w:val="20"/>
+          </w:rPr>
+          <w:t>Code Sandbox</w:t>
+        </w:r>
+      </w:hyperlink>
+    </w:p>
+    <w:p>
+      <w:pPr>
+        <w:pStyle w:val="ListParagraph"/>
+        <w:rPr>
+          <w:sz w:val="20"/>
+          <w:szCs w:val="20"/>
+        </w:rPr>
+      </w:pPr>
+    </w:p>
     <w:sectPr>
-      <w:footerReference w:type="default" r:id="rId7"/>
+      <w:footerReference w:type="default" r:id="rId9"/>
       <w:pgSz w:w="12240" w:h="15840"/>
       <w:pgMar w:top="720" w:right="1440" w:bottom="1800" w:left="1440" w:header="720" w:footer="720" w:gutter="0"/>
       <w:cols w:space="720"/>
@@ -238,6 +4315,232 @@
     </w:lvl>
   </w:abstractNum>
   <w:abstractNum w:abstractNumId="2" w15:restartNumberingAfterBreak="0">
+    <w:nsid w:val="016D6591"/>
+    <w:multiLevelType w:val="hybridMultilevel"/>
+    <w:tmpl w:val="8B9A1AB2"/>
+    <w:lvl w:ilvl="0" w:tplc="116CC40C">
+      <w:start w:val="1"/>
+      <w:numFmt w:val="bullet"/>
+      <w:lvlText w:val="-"/>
+      <w:lvlJc w:val="left"/>
+      <w:pPr>
+        <w:ind w:left="720" w:hanging="360"/>
+      </w:pPr>
+      <w:rPr>
+        <w:rFonts w:ascii="Calibri" w:eastAsiaTheme="minorHAnsi" w:hAnsi="Calibri" w:cs="Calibri" w:hint="default"/>
+      </w:rPr>
+    </w:lvl>
+    <w:lvl w:ilvl="1" w:tplc="04090003">
+      <w:start w:val="1"/>
+      <w:numFmt w:val="bullet"/>
+      <w:lvlText w:val="o"/>
+      <w:lvlJc w:val="left"/>
+      <w:pPr>
+        <w:ind w:left="1440" w:hanging="360"/>
+      </w:pPr>
+      <w:rPr>
+        <w:rFonts w:ascii="Courier New" w:hAnsi="Courier New" w:cs="Courier New" w:hint="default"/>
+      </w:rPr>
+    </w:lvl>
+    <w:lvl w:ilvl="2" w:tplc="04090005">
+      <w:start w:val="1"/>
+      <w:numFmt w:val="bullet"/>
+      <w:lvlText w:val=""/>
+      <w:lvlJc w:val="left"/>
+      <w:pPr>
+        <w:ind w:left="2160" w:hanging="360"/>
+      </w:pPr>
+      <w:rPr>
+        <w:rFonts w:ascii="Wingdings" w:hAnsi="Wingdings" w:hint="default"/>
+      </w:rPr>
+    </w:lvl>
+    <w:lvl w:ilvl="3" w:tplc="04090001" w:tentative="1">
+      <w:start w:val="1"/>
+      <w:numFmt w:val="bullet"/>
+      <w:lvlText w:val=""/>
+      <w:lvlJc w:val="left"/>
+      <w:pPr>
+        <w:ind w:left="2880" w:hanging="360"/>
+      </w:pPr>
+      <w:rPr>
+        <w:rFonts w:ascii="Symbol" w:hAnsi="Symbol" w:hint="default"/>
+      </w:rPr>
+    </w:lvl>
+    <w:lvl w:ilvl="4" w:tplc="04090003" w:tentative="1">
+      <w:start w:val="1"/>
+      <w:numFmt w:val="bullet"/>
+      <w:lvlText w:val="o"/>
+      <w:lvlJc w:val="left"/>
+      <w:pPr>
+        <w:ind w:left="3600" w:hanging="360"/>
+      </w:pPr>
+      <w:rPr>
+        <w:rFonts w:ascii="Courier New" w:hAnsi="Courier New" w:cs="Courier New" w:hint="default"/>
+      </w:rPr>
+    </w:lvl>
+    <w:lvl w:ilvl="5" w:tplc="04090005" w:tentative="1">
+      <w:start w:val="1"/>
+      <w:numFmt w:val="bullet"/>
+      <w:lvlText w:val=""/>
+      <w:lvlJc w:val="left"/>
+      <w:pPr>
+        <w:ind w:left="4320" w:hanging="360"/>
+      </w:pPr>
+      <w:rPr>
+        <w:rFonts w:ascii="Wingdings" w:hAnsi="Wingdings" w:hint="default"/>
+      </w:rPr>
+    </w:lvl>
+    <w:lvl w:ilvl="6" w:tplc="04090001" w:tentative="1">
+      <w:start w:val="1"/>
+      <w:numFmt w:val="bullet"/>
+      <w:lvlText w:val=""/>
+      <w:lvlJc w:val="left"/>
+      <w:pPr>
+        <w:ind w:left="5040" w:hanging="360"/>
+      </w:pPr>
+      <w:rPr>
+        <w:rFonts w:ascii="Symbol" w:hAnsi="Symbol" w:hint="default"/>
+      </w:rPr>
+    </w:lvl>
+    <w:lvl w:ilvl="7" w:tplc="04090003" w:tentative="1">
+      <w:start w:val="1"/>
+      <w:numFmt w:val="bullet"/>
+      <w:lvlText w:val="o"/>
+      <w:lvlJc w:val="left"/>
+      <w:pPr>
+        <w:ind w:left="5760" w:hanging="360"/>
+      </w:pPr>
+      <w:rPr>
+        <w:rFonts w:ascii="Courier New" w:hAnsi="Courier New" w:cs="Courier New" w:hint="default"/>
+      </w:rPr>
+    </w:lvl>
+    <w:lvl w:ilvl="8" w:tplc="04090005" w:tentative="1">
+      <w:start w:val="1"/>
+      <w:numFmt w:val="bullet"/>
+      <w:lvlText w:val=""/>
+      <w:lvlJc w:val="left"/>
+      <w:pPr>
+        <w:ind w:left="6480" w:hanging="360"/>
+      </w:pPr>
+      <w:rPr>
+        <w:rFonts w:ascii="Wingdings" w:hAnsi="Wingdings" w:hint="default"/>
+      </w:rPr>
+    </w:lvl>
+  </w:abstractNum>
+  <w:abstractNum w:abstractNumId="3" w15:restartNumberingAfterBreak="0">
+    <w:nsid w:val="0FA60394"/>
+    <w:multiLevelType w:val="multilevel"/>
+    <w:tmpl w:val="F162FBB8"/>
+    <w:lvl w:ilvl="0">
+      <w:start w:val="1"/>
+      <w:numFmt w:val="decimal"/>
+      <w:lvlText w:val="%1."/>
+      <w:lvlJc w:val="left"/>
+      <w:pPr>
+        <w:tabs>
+          <w:tab w:val="num" w:pos="720"/>
+        </w:tabs>
+        <w:ind w:left="720" w:hanging="360"/>
+      </w:pPr>
+    </w:lvl>
+    <w:lvl w:ilvl="1" w:tentative="1">
+      <w:start w:val="1"/>
+      <w:numFmt w:val="decimal"/>
+      <w:lvlText w:val="%2."/>
+      <w:lvlJc w:val="left"/>
+      <w:pPr>
+        <w:tabs>
+          <w:tab w:val="num" w:pos="1440"/>
+        </w:tabs>
+        <w:ind w:left="1440" w:hanging="360"/>
+      </w:pPr>
+    </w:lvl>
+    <w:lvl w:ilvl="2" w:tentative="1">
+      <w:start w:val="1"/>
+      <w:numFmt w:val="decimal"/>
+      <w:lvlText w:val="%3."/>
+      <w:lvlJc w:val="left"/>
+      <w:pPr>
+        <w:tabs>
+          <w:tab w:val="num" w:pos="2160"/>
+        </w:tabs>
+        <w:ind w:left="2160" w:hanging="360"/>
+      </w:pPr>
+    </w:lvl>
+    <w:lvl w:ilvl="3" w:tentative="1">
+      <w:start w:val="1"/>
+      <w:numFmt w:val="decimal"/>
+      <w:lvlText w:val="%4."/>
+      <w:lvlJc w:val="left"/>
+      <w:pPr>
+        <w:tabs>
+          <w:tab w:val="num" w:pos="2880"/>
+        </w:tabs>
+        <w:ind w:left="2880" w:hanging="360"/>
+      </w:pPr>
+    </w:lvl>
+    <w:lvl w:ilvl="4" w:tentative="1">
+      <w:start w:val="1"/>
+      <w:numFmt w:val="decimal"/>
+      <w:lvlText w:val="%5."/>
+      <w:lvlJc w:val="left"/>
+      <w:pPr>
+        <w:tabs>
+          <w:tab w:val="num" w:pos="3600"/>
+        </w:tabs>
+        <w:ind w:left="3600" w:hanging="360"/>
+      </w:pPr>
+    </w:lvl>
+    <w:lvl w:ilvl="5" w:tentative="1">
+      <w:start w:val="1"/>
+      <w:numFmt w:val="decimal"/>
+      <w:lvlText w:val="%6."/>
+      <w:lvlJc w:val="left"/>
+      <w:pPr>
+        <w:tabs>
+          <w:tab w:val="num" w:pos="4320"/>
+        </w:tabs>
+        <w:ind w:left="4320" w:hanging="360"/>
+      </w:pPr>
+    </w:lvl>
+    <w:lvl w:ilvl="6" w:tentative="1">
+      <w:start w:val="1"/>
+      <w:numFmt w:val="decimal"/>
+      <w:lvlText w:val="%7."/>
+      <w:lvlJc w:val="left"/>
+      <w:pPr>
+        <w:tabs>
+          <w:tab w:val="num" w:pos="5040"/>
+        </w:tabs>
+        <w:ind w:left="5040" w:hanging="360"/>
+      </w:pPr>
+    </w:lvl>
+    <w:lvl w:ilvl="7" w:tentative="1">
+      <w:start w:val="1"/>
+      <w:numFmt w:val="decimal"/>
+      <w:lvlText w:val="%8."/>
+      <w:lvlJc w:val="left"/>
+      <w:pPr>
+        <w:tabs>
+          <w:tab w:val="num" w:pos="5760"/>
+        </w:tabs>
+        <w:ind w:left="5760" w:hanging="360"/>
+      </w:pPr>
+    </w:lvl>
+    <w:lvl w:ilvl="8" w:tentative="1">
+      <w:start w:val="1"/>
+      <w:numFmt w:val="decimal"/>
+      <w:lvlText w:val="%9."/>
+      <w:lvlJc w:val="left"/>
+      <w:pPr>
+        <w:tabs>
+          <w:tab w:val="num" w:pos="6480"/>
+        </w:tabs>
+        <w:ind w:left="6480" w:hanging="360"/>
+      </w:pPr>
+    </w:lvl>
+  </w:abstractNum>
+  <w:abstractNum w:abstractNumId="4" w15:restartNumberingAfterBreak="0">
     <w:nsid w:val="20906CDF"/>
     <w:multiLevelType w:val="hybridMultilevel"/>
     <w:tmpl w:val="9E244A1C"/>
@@ -354,7 +4657,211 @@
       </w:rPr>
     </w:lvl>
   </w:abstractNum>
-  <w:abstractNum w:abstractNumId="3" w15:restartNumberingAfterBreak="0">
+  <w:abstractNum w:abstractNumId="5" w15:restartNumberingAfterBreak="0">
+    <w:nsid w:val="44A47758"/>
+    <w:multiLevelType w:val="hybridMultilevel"/>
+    <w:tmpl w:val="75A0F6FE"/>
+    <w:lvl w:ilvl="0" w:tplc="116CC40C">
+      <w:start w:val="1"/>
+      <w:numFmt w:val="bullet"/>
+      <w:lvlText w:val="-"/>
+      <w:lvlJc w:val="left"/>
+      <w:pPr>
+        <w:ind w:left="720" w:hanging="360"/>
+      </w:pPr>
+      <w:rPr>
+        <w:rFonts w:ascii="Calibri" w:eastAsiaTheme="minorHAnsi" w:hAnsi="Calibri" w:cs="Calibri" w:hint="default"/>
+      </w:rPr>
+    </w:lvl>
+    <w:lvl w:ilvl="1" w:tplc="04090003" w:tentative="1">
+      <w:start w:val="1"/>
+      <w:numFmt w:val="bullet"/>
+      <w:lvlText w:val="o"/>
+      <w:lvlJc w:val="left"/>
+      <w:pPr>
+        <w:ind w:left="1440" w:hanging="360"/>
+      </w:pPr>
+      <w:rPr>
+        <w:rFonts w:ascii="Courier New" w:hAnsi="Courier New" w:cs="Courier New" w:hint="default"/>
+      </w:rPr>
+    </w:lvl>
+    <w:lvl w:ilvl="2" w:tplc="04090005" w:tentative="1">
+      <w:start w:val="1"/>
+      <w:numFmt w:val="bullet"/>
+      <w:lvlText w:val=""/>
+      <w:lvlJc w:val="left"/>
+      <w:pPr>
+        <w:ind w:left="2160" w:hanging="360"/>
+      </w:pPr>
+      <w:rPr>
+        <w:rFonts w:ascii="Wingdings" w:hAnsi="Wingdings" w:hint="default"/>
+      </w:rPr>
+    </w:lvl>
+    <w:lvl w:ilvl="3" w:tplc="04090001" w:tentative="1">
+      <w:start w:val="1"/>
+      <w:numFmt w:val="bullet"/>
+      <w:lvlText w:val=""/>
+      <w:lvlJc w:val="left"/>
+      <w:pPr>
+        <w:ind w:left="2880" w:hanging="360"/>
+      </w:pPr>
+      <w:rPr>
+        <w:rFonts w:ascii="Symbol" w:hAnsi="Symbol" w:hint="default"/>
+      </w:rPr>
+    </w:lvl>
+    <w:lvl w:ilvl="4" w:tplc="04090003" w:tentative="1">
+      <w:start w:val="1"/>
+      <w:numFmt w:val="bullet"/>
+      <w:lvlText w:val="o"/>
+      <w:lvlJc w:val="left"/>
+      <w:pPr>
+        <w:ind w:left="3600" w:hanging="360"/>
+      </w:pPr>
+      <w:rPr>
+        <w:rFonts w:ascii="Courier New" w:hAnsi="Courier New" w:cs="Courier New" w:hint="default"/>
+      </w:rPr>
+    </w:lvl>
+    <w:lvl w:ilvl="5" w:tplc="04090005" w:tentative="1">
+      <w:start w:val="1"/>
+      <w:numFmt w:val="bullet"/>
+      <w:lvlText w:val=""/>
+      <w:lvlJc w:val="left"/>
+      <w:pPr>
+        <w:ind w:left="4320" w:hanging="360"/>
+      </w:pPr>
+      <w:rPr>
+        <w:rFonts w:ascii="Wingdings" w:hAnsi="Wingdings" w:hint="default"/>
+      </w:rPr>
+    </w:lvl>
+    <w:lvl w:ilvl="6" w:tplc="04090001" w:tentative="1">
+      <w:start w:val="1"/>
+      <w:numFmt w:val="bullet"/>
+      <w:lvlText w:val=""/>
+      <w:lvlJc w:val="left"/>
+      <w:pPr>
+        <w:ind w:left="5040" w:hanging="360"/>
+      </w:pPr>
+      <w:rPr>
+        <w:rFonts w:ascii="Symbol" w:hAnsi="Symbol" w:hint="default"/>
+      </w:rPr>
+    </w:lvl>
+    <w:lvl w:ilvl="7" w:tplc="04090003" w:tentative="1">
+      <w:start w:val="1"/>
+      <w:numFmt w:val="bullet"/>
+      <w:lvlText w:val="o"/>
+      <w:lvlJc w:val="left"/>
+      <w:pPr>
+        <w:ind w:left="5760" w:hanging="360"/>
+      </w:pPr>
+      <w:rPr>
+        <w:rFonts w:ascii="Courier New" w:hAnsi="Courier New" w:cs="Courier New" w:hint="default"/>
+      </w:rPr>
+    </w:lvl>
+    <w:lvl w:ilvl="8" w:tplc="04090005" w:tentative="1">
+      <w:start w:val="1"/>
+      <w:numFmt w:val="bullet"/>
+      <w:lvlText w:val=""/>
+      <w:lvlJc w:val="left"/>
+      <w:pPr>
+        <w:ind w:left="6480" w:hanging="360"/>
+      </w:pPr>
+      <w:rPr>
+        <w:rFonts w:ascii="Wingdings" w:hAnsi="Wingdings" w:hint="default"/>
+      </w:rPr>
+    </w:lvl>
+  </w:abstractNum>
+  <w:abstractNum w:abstractNumId="6" w15:restartNumberingAfterBreak="0">
+    <w:nsid w:val="5F3C496A"/>
+    <w:multiLevelType w:val="hybridMultilevel"/>
+    <w:tmpl w:val="B27E1CF0"/>
+    <w:lvl w:ilvl="0" w:tplc="7B5A934A">
+      <w:start w:val="1"/>
+      <w:numFmt w:val="decimal"/>
+      <w:lvlText w:val="%1."/>
+      <w:lvlJc w:val="left"/>
+      <w:pPr>
+        <w:ind w:left="720" w:hanging="360"/>
+      </w:pPr>
+      <w:rPr>
+        <w:rFonts w:hint="default"/>
+        <w:b w:val="0"/>
+        <w:bCs w:val="0"/>
+      </w:rPr>
+    </w:lvl>
+    <w:lvl w:ilvl="1" w:tplc="04090019" w:tentative="1">
+      <w:start w:val="1"/>
+      <w:numFmt w:val="lowerLetter"/>
+      <w:lvlText w:val="%2."/>
+      <w:lvlJc w:val="left"/>
+      <w:pPr>
+        <w:ind w:left="1440" w:hanging="360"/>
+      </w:pPr>
+    </w:lvl>
+    <w:lvl w:ilvl="2" w:tplc="0409001B" w:tentative="1">
+      <w:start w:val="1"/>
+      <w:numFmt w:val="lowerRoman"/>
+      <w:lvlText w:val="%3."/>
+      <w:lvlJc w:val="right"/>
+      <w:pPr>
+        <w:ind w:left="2160" w:hanging="180"/>
+      </w:pPr>
+    </w:lvl>
+    <w:lvl w:ilvl="3" w:tplc="0409000F" w:tentative="1">
+      <w:start w:val="1"/>
+      <w:numFmt w:val="decimal"/>
+      <w:lvlText w:val="%4."/>
+      <w:lvlJc w:val="left"/>
+      <w:pPr>
+        <w:ind w:left="2880" w:hanging="360"/>
+      </w:pPr>
+    </w:lvl>
+    <w:lvl w:ilvl="4" w:tplc="04090019" w:tentative="1">
+      <w:start w:val="1"/>
+      <w:numFmt w:val="lowerLetter"/>
+      <w:lvlText w:val="%5."/>
+      <w:lvlJc w:val="left"/>
+      <w:pPr>
+        <w:ind w:left="3600" w:hanging="360"/>
+      </w:pPr>
+    </w:lvl>
+    <w:lvl w:ilvl="5" w:tplc="0409001B" w:tentative="1">
+      <w:start w:val="1"/>
+      <w:numFmt w:val="lowerRoman"/>
+      <w:lvlText w:val="%6."/>
+      <w:lvlJc w:val="right"/>
+      <w:pPr>
+        <w:ind w:left="4320" w:hanging="180"/>
+      </w:pPr>
+    </w:lvl>
+    <w:lvl w:ilvl="6" w:tplc="0409000F" w:tentative="1">
+      <w:start w:val="1"/>
+      <w:numFmt w:val="decimal"/>
+      <w:lvlText w:val="%7."/>
+      <w:lvlJc w:val="left"/>
+      <w:pPr>
+        <w:ind w:left="5040" w:hanging="360"/>
+      </w:pPr>
+    </w:lvl>
+    <w:lvl w:ilvl="7" w:tplc="04090019" w:tentative="1">
+      <w:start w:val="1"/>
+      <w:numFmt w:val="lowerLetter"/>
+      <w:lvlText w:val="%8."/>
+      <w:lvlJc w:val="left"/>
+      <w:pPr>
+        <w:ind w:left="5760" w:hanging="360"/>
+      </w:pPr>
+    </w:lvl>
+    <w:lvl w:ilvl="8" w:tplc="0409001B" w:tentative="1">
+      <w:start w:val="1"/>
+      <w:numFmt w:val="lowerRoman"/>
+      <w:lvlText w:val="%9."/>
+      <w:lvlJc w:val="right"/>
+      <w:pPr>
+        <w:ind w:left="6480" w:hanging="180"/>
+      </w:pPr>
+    </w:lvl>
+  </w:abstractNum>
+  <w:abstractNum w:abstractNumId="7" w15:restartNumberingAfterBreak="0">
     <w:nsid w:val="68AB4355"/>
     <w:multiLevelType w:val="hybridMultilevel"/>
     <w:tmpl w:val="0B203272"/>
@@ -454,9 +4961,21 @@
     <w:abstractNumId w:val="0"/>
   </w:num>
   <w:num w:numId="3" w16cid:durableId="658970271">
+    <w:abstractNumId w:val="4"/>
+  </w:num>
+  <w:num w:numId="4" w16cid:durableId="1461999987">
+    <w:abstractNumId w:val="7"/>
+  </w:num>
+  <w:num w:numId="5" w16cid:durableId="1948847757">
+    <w:abstractNumId w:val="6"/>
+  </w:num>
+  <w:num w:numId="6" w16cid:durableId="1176110843">
     <w:abstractNumId w:val="2"/>
   </w:num>
-  <w:num w:numId="4" w16cid:durableId="1461999987">
+  <w:num w:numId="7" w16cid:durableId="789318487">
+    <w:abstractNumId w:val="5"/>
+  </w:num>
+  <w:num w:numId="8" w16cid:durableId="667632992">
     <w:abstractNumId w:val="3"/>
   </w:num>
 </w:numbering>
@@ -1060,7 +5579,6 @@
   <w:style w:type="character" w:default="1" w:styleId="DefaultParagraphFont">
     <w:name w:val="Default Paragraph Font"/>
     <w:uiPriority w:val="1"/>
-    <w:semiHidden/>
     <w:unhideWhenUsed/>
   </w:style>
   <w:style w:type="table" w:default="1" w:styleId="TableNormal">
@@ -1405,7 +5923,6 @@
     <w:name w:val="Strong"/>
     <w:basedOn w:val="DefaultParagraphFont"/>
     <w:uiPriority w:val="22"/>
-    <w:semiHidden/>
     <w:unhideWhenUsed/>
     <w:qFormat/>
     <w:rPr>
@@ -1525,6 +6042,42 @@
     <w:unhideWhenUsed/>
     <w:rPr>
       <w:color w:val="731C3F" w:themeColor="hyperlink"/>
+      <w:u w:val="single"/>
+    </w:rPr>
+  </w:style>
+  <w:style w:type="paragraph" w:styleId="ListParagraph">
+    <w:name w:val="List Paragraph"/>
+    <w:basedOn w:val="Normal"/>
+    <w:uiPriority w:val="34"/>
+    <w:unhideWhenUsed/>
+    <w:qFormat/>
+    <w:rsid w:val="00604385"/>
+    <w:pPr>
+      <w:ind w:left="720"/>
+      <w:contextualSpacing/>
+    </w:pPr>
+  </w:style>
+  <w:style w:type="character" w:styleId="UnresolvedMention">
+    <w:name w:val="Unresolved Mention"/>
+    <w:basedOn w:val="DefaultParagraphFont"/>
+    <w:uiPriority w:val="99"/>
+    <w:semiHidden/>
+    <w:unhideWhenUsed/>
+    <w:rsid w:val="003068B6"/>
+    <w:rPr>
+      <w:color w:val="605E5C"/>
+      <w:shd w:val="clear" w:color="auto" w:fill="E1DFDD"/>
+    </w:rPr>
+  </w:style>
+  <w:style w:type="character" w:styleId="FollowedHyperlink">
+    <w:name w:val="FollowedHyperlink"/>
+    <w:basedOn w:val="DefaultParagraphFont"/>
+    <w:uiPriority w:val="99"/>
+    <w:semiHidden/>
+    <w:unhideWhenUsed/>
+    <w:rsid w:val="002834DB"/>
+    <w:rPr>
+      <w:color w:val="214C5E" w:themeColor="followedHyperlink"/>
       <w:u w:val="single"/>
     </w:rPr>
   </w:style>

</xml_diff>